<commit_message>
Add table with functions in the documentation
</commit_message>
<xml_diff>
--- a/Documents/Documentation.docx
+++ b/Documents/Documentation.docx
@@ -649,7 +649,29 @@
                                           <w:sz w:val="96"/>
                                           <w:szCs w:val="96"/>
                                         </w:rPr>
-                                        <w:t>While(!Logic)</w:t>
+                                        <w:t>While</w:t>
+                                      </w:r>
+                                      <w:proofErr w:type="gramStart"/>
+                                      <w:r>
+                                        <w:rPr>
+                                          <w:rFonts w:asciiTheme="majorHAnsi" w:eastAsiaTheme="majorEastAsia" w:hAnsiTheme="majorHAnsi" w:cstheme="majorBidi"/>
+                                          <w:caps/>
+                                          <w:color w:val="FFFFFF" w:themeColor="background1"/>
+                                          <w:sz w:val="96"/>
+                                          <w:szCs w:val="96"/>
+                                        </w:rPr>
+                                        <w:t>(!Logic</w:t>
+                                      </w:r>
+                                      <w:proofErr w:type="gramEnd"/>
+                                      <w:r>
+                                        <w:rPr>
+                                          <w:rFonts w:asciiTheme="majorHAnsi" w:eastAsiaTheme="majorEastAsia" w:hAnsiTheme="majorHAnsi" w:cstheme="majorBidi"/>
+                                          <w:caps/>
+                                          <w:color w:val="FFFFFF" w:themeColor="background1"/>
+                                          <w:sz w:val="96"/>
+                                          <w:szCs w:val="96"/>
+                                        </w:rPr>
+                                        <w:t>)</w:t>
                                       </w:r>
                                     </w:p>
                                   </w:sdtContent>
@@ -796,7 +818,29 @@
                                     <w:sz w:val="96"/>
                                     <w:szCs w:val="96"/>
                                   </w:rPr>
-                                  <w:t>While(!Logic)</w:t>
+                                  <w:t>While</w:t>
+                                </w:r>
+                                <w:proofErr w:type="gramStart"/>
+                                <w:r>
+                                  <w:rPr>
+                                    <w:rFonts w:asciiTheme="majorHAnsi" w:eastAsiaTheme="majorEastAsia" w:hAnsiTheme="majorHAnsi" w:cstheme="majorBidi"/>
+                                    <w:caps/>
+                                    <w:color w:val="FFFFFF" w:themeColor="background1"/>
+                                    <w:sz w:val="96"/>
+                                    <w:szCs w:val="96"/>
+                                  </w:rPr>
+                                  <w:t>(!Logic</w:t>
+                                </w:r>
+                                <w:proofErr w:type="gramEnd"/>
+                                <w:r>
+                                  <w:rPr>
+                                    <w:rFonts w:asciiTheme="majorHAnsi" w:eastAsiaTheme="majorEastAsia" w:hAnsiTheme="majorHAnsi" w:cstheme="majorBidi"/>
+                                    <w:caps/>
+                                    <w:color w:val="FFFFFF" w:themeColor="background1"/>
+                                    <w:sz w:val="96"/>
+                                    <w:szCs w:val="96"/>
+                                  </w:rPr>
+                                  <w:t>)</w:t>
                                 </w:r>
                               </w:p>
                             </w:sdtContent>
@@ -1017,7 +1061,7 @@
           <w:r>
             <w:fldChar w:fldCharType="separate"/>
           </w:r>
-          <w:hyperlink w:anchor="_Toc103371937" w:history="1">
+          <w:hyperlink w:anchor="_Toc103518416" w:history="1">
             <w:r>
               <w:rPr>
                 <w:rStyle w:val="Hyperlink"/>
@@ -1058,7 +1102,7 @@
                 <w:noProof/>
                 <w:webHidden/>
               </w:rPr>
-              <w:instrText xml:space="preserve"> PAGEREF _Toc103371937 \h </w:instrText>
+              <w:instrText xml:space="preserve"> PAGEREF _Toc103518416 \h </w:instrText>
             </w:r>
             <w:r>
               <w:rPr>
@@ -1101,7 +1145,7 @@
               <w:noProof/>
             </w:rPr>
           </w:pPr>
-          <w:hyperlink w:anchor="_Toc103371938" w:history="1">
+          <w:hyperlink w:anchor="_Toc103518417" w:history="1">
             <w:r>
               <w:rPr>
                 <w:rStyle w:val="Hyperlink"/>
@@ -1142,7 +1186,7 @@
                 <w:noProof/>
                 <w:webHidden/>
               </w:rPr>
-              <w:instrText xml:space="preserve"> PAGEREF _Toc103371938 \h </w:instrText>
+              <w:instrText xml:space="preserve"> PAGEREF _Toc103518417 \h </w:instrText>
             </w:r>
             <w:r>
               <w:rPr>
@@ -1185,7 +1229,7 @@
               <w:noProof/>
             </w:rPr>
           </w:pPr>
-          <w:hyperlink w:anchor="_Toc103371939" w:history="1">
+          <w:hyperlink w:anchor="_Toc103518418" w:history="1">
             <w:r>
               <w:rPr>
                 <w:rStyle w:val="Hyperlink"/>
@@ -1226,7 +1270,7 @@
                 <w:noProof/>
                 <w:webHidden/>
               </w:rPr>
-              <w:instrText xml:space="preserve"> PAGEREF _Toc103371939 \h </w:instrText>
+              <w:instrText xml:space="preserve"> PAGEREF _Toc103518418 \h </w:instrText>
             </w:r>
             <w:r>
               <w:rPr>
@@ -1268,7 +1312,7 @@
               <w:noProof/>
             </w:rPr>
           </w:pPr>
-          <w:hyperlink w:anchor="_Toc103371940" w:history="1">
+          <w:hyperlink w:anchor="_Toc103518419" w:history="1">
             <w:r>
               <w:rPr>
                 <w:rStyle w:val="Hyperlink"/>
@@ -1295,7 +1339,7 @@
                 <w:noProof/>
                 <w:webHidden/>
               </w:rPr>
-              <w:instrText xml:space="preserve"> PAGEREF _Toc103371940 \h </w:instrText>
+              <w:instrText xml:space="preserve"> PAGEREF _Toc103518419 \h </w:instrText>
             </w:r>
             <w:r>
               <w:rPr>
@@ -1338,7 +1382,7 @@
               <w:noProof/>
             </w:rPr>
           </w:pPr>
-          <w:hyperlink w:anchor="_Toc103371941" w:history="1">
+          <w:hyperlink w:anchor="_Toc103518420" w:history="1">
             <w:r>
               <w:rPr>
                 <w:rStyle w:val="Hyperlink"/>
@@ -1379,7 +1423,7 @@
                 <w:noProof/>
                 <w:webHidden/>
               </w:rPr>
-              <w:instrText xml:space="preserve"> PAGEREF _Toc103371941 \h </w:instrText>
+              <w:instrText xml:space="preserve"> PAGEREF _Toc103518420 \h </w:instrText>
             </w:r>
             <w:r>
               <w:rPr>
@@ -1421,7 +1465,7 @@
               <w:noProof/>
             </w:rPr>
           </w:pPr>
-          <w:hyperlink w:anchor="_Toc103371942" w:history="1">
+          <w:hyperlink w:anchor="_Toc103518421" w:history="1">
             <w:r>
               <w:rPr>
                 <w:rStyle w:val="Hyperlink"/>
@@ -1448,7 +1492,7 @@
                 <w:noProof/>
                 <w:webHidden/>
               </w:rPr>
-              <w:instrText xml:space="preserve"> PAGEREF _Toc103371942 \h </w:instrText>
+              <w:instrText xml:space="preserve"> PAGEREF _Toc103518421 \h </w:instrText>
             </w:r>
             <w:r>
               <w:rPr>
@@ -1491,7 +1535,7 @@
               <w:noProof/>
             </w:rPr>
           </w:pPr>
-          <w:hyperlink w:anchor="_Toc103371943" w:history="1">
+          <w:hyperlink w:anchor="_Toc103518422" w:history="1">
             <w:r>
               <w:rPr>
                 <w:rStyle w:val="Hyperlink"/>
@@ -1532,7 +1576,7 @@
                 <w:noProof/>
                 <w:webHidden/>
               </w:rPr>
-              <w:instrText xml:space="preserve"> PAGEREF _Toc103371943 \h </w:instrText>
+              <w:instrText xml:space="preserve"> PAGEREF _Toc103518422 \h </w:instrText>
             </w:r>
             <w:r>
               <w:rPr>
@@ -1575,7 +1619,7 @@
               <w:noProof/>
             </w:rPr>
           </w:pPr>
-          <w:hyperlink w:anchor="_Toc103371944" w:history="1">
+          <w:hyperlink w:anchor="_Toc103518423" w:history="1">
             <w:r>
               <w:rPr>
                 <w:rStyle w:val="Hyperlink"/>
@@ -1616,7 +1660,7 @@
                 <w:noProof/>
                 <w:webHidden/>
               </w:rPr>
-              <w:instrText xml:space="preserve"> PAGEREF _Toc103371944 \h </w:instrText>
+              <w:instrText xml:space="preserve"> PAGEREF _Toc103518423 \h </w:instrText>
             </w:r>
             <w:r>
               <w:rPr>
@@ -1659,7 +1703,7 @@
               <w:noProof/>
             </w:rPr>
           </w:pPr>
-          <w:hyperlink w:anchor="_Toc103371945" w:history="1">
+          <w:hyperlink w:anchor="_Toc103518424" w:history="1">
             <w:r>
               <w:rPr>
                 <w:rStyle w:val="Hyperlink"/>
@@ -1700,7 +1744,7 @@
                 <w:noProof/>
                 <w:webHidden/>
               </w:rPr>
-              <w:instrText xml:space="preserve"> PAGEREF _Toc103371945 \h </w:instrText>
+              <w:instrText xml:space="preserve"> PAGEREF _Toc103518424 \h </w:instrText>
             </w:r>
             <w:r>
               <w:rPr>
@@ -1720,7 +1764,7 @@
                 <w:noProof/>
                 <w:webHidden/>
               </w:rPr>
-              <w:t>3</w:t>
+              <w:t>4</w:t>
             </w:r>
             <w:r>
               <w:rPr>
@@ -1743,7 +1787,7 @@
               <w:noProof/>
             </w:rPr>
           </w:pPr>
-          <w:hyperlink w:anchor="_Toc103371946" w:history="1">
+          <w:hyperlink w:anchor="_Toc103518425" w:history="1">
             <w:r>
               <w:rPr>
                 <w:rStyle w:val="Hyperlink"/>
@@ -1763,7 +1807,21 @@
                 <w:rStyle w:val="Hyperlink"/>
                 <w:noProof/>
               </w:rPr>
-              <w:t>Functions description</w:t>
+              <w:t>Fun</w:t>
+            </w:r>
+            <w:r>
+              <w:rPr>
+                <w:rStyle w:val="Hyperlink"/>
+                <w:noProof/>
+              </w:rPr>
+              <w:t>c</w:t>
+            </w:r>
+            <w:r>
+              <w:rPr>
+                <w:rStyle w:val="Hyperlink"/>
+                <w:noProof/>
+              </w:rPr>
+              <w:t>tions description</w:t>
             </w:r>
             <w:r>
               <w:rPr>
@@ -1784,7 +1842,7 @@
                 <w:noProof/>
                 <w:webHidden/>
               </w:rPr>
-              <w:instrText xml:space="preserve"> PAGEREF _Toc103371946 \h </w:instrText>
+              <w:instrText xml:space="preserve"> PAGEREF _Toc103518425 \h </w:instrText>
             </w:r>
             <w:r>
               <w:rPr>
@@ -1827,7 +1885,7 @@
               <w:noProof/>
             </w:rPr>
           </w:pPr>
-          <w:hyperlink w:anchor="_Toc103371947" w:history="1">
+          <w:hyperlink w:anchor="_Toc103518426" w:history="1">
             <w:r>
               <w:rPr>
                 <w:rStyle w:val="Hyperlink"/>
@@ -1868,7 +1926,7 @@
                 <w:noProof/>
                 <w:webHidden/>
               </w:rPr>
-              <w:instrText xml:space="preserve"> PAGEREF _Toc103371947 \h </w:instrText>
+              <w:instrText xml:space="preserve"> PAGEREF _Toc103518426 \h </w:instrText>
             </w:r>
             <w:r>
               <w:rPr>
@@ -1888,7 +1946,7 @@
                 <w:noProof/>
                 <w:webHidden/>
               </w:rPr>
-              <w:t>4</w:t>
+              <w:t>5</w:t>
             </w:r>
             <w:r>
               <w:rPr>
@@ -1911,7 +1969,7 @@
               <w:noProof/>
             </w:rPr>
           </w:pPr>
-          <w:hyperlink w:anchor="_Toc103371948" w:history="1">
+          <w:hyperlink w:anchor="_Toc103518427" w:history="1">
             <w:r>
               <w:rPr>
                 <w:rStyle w:val="Hyperlink"/>
@@ -1952,7 +2010,7 @@
                 <w:noProof/>
                 <w:webHidden/>
               </w:rPr>
-              <w:instrText xml:space="preserve"> PAGEREF _Toc103371948 \h </w:instrText>
+              <w:instrText xml:space="preserve"> PAGEREF _Toc103518427 \h </w:instrText>
             </w:r>
             <w:r>
               <w:rPr>
@@ -1972,7 +2030,7 @@
                 <w:noProof/>
                 <w:webHidden/>
               </w:rPr>
-              <w:t>4</w:t>
+              <w:t>5</w:t>
             </w:r>
             <w:r>
               <w:rPr>
@@ -1994,7 +2052,7 @@
               <w:noProof/>
             </w:rPr>
           </w:pPr>
-          <w:hyperlink w:anchor="_Toc103371949" w:history="1">
+          <w:hyperlink w:anchor="_Toc103518428" w:history="1">
             <w:r>
               <w:rPr>
                 <w:rStyle w:val="Hyperlink"/>
@@ -2021,7 +2079,7 @@
                 <w:noProof/>
                 <w:webHidden/>
               </w:rPr>
-              <w:instrText xml:space="preserve"> PAGEREF _Toc103371949 \h </w:instrText>
+              <w:instrText xml:space="preserve"> PAGEREF _Toc103518428 \h </w:instrText>
             </w:r>
             <w:r>
               <w:rPr>
@@ -2041,7 +2099,7 @@
                 <w:noProof/>
                 <w:webHidden/>
               </w:rPr>
-              <w:t>4</w:t>
+              <w:t>5</w:t>
             </w:r>
             <w:r>
               <w:rPr>
@@ -2251,7 +2309,7 @@
           <w:numId w:val="10"/>
         </w:numPr>
       </w:pPr>
-      <w:bookmarkStart w:id="0" w:name="_Toc103371937"/>
+      <w:bookmarkStart w:id="0" w:name="_Toc103518416"/>
       <w:r>
         <w:t>Aim</w:t>
       </w:r>
@@ -2278,7 +2336,23 @@
           <w:sz w:val="24"/>
           <w:szCs w:val="24"/>
         </w:rPr>
-        <w:t xml:space="preserve">The aim of our team, composed of four students is to create Booleo game using C++ as main language. Our end goal is also to implement the rules of the game as close as we can in order to help our fellow students to learn the boolean logic. We </w:t>
+        <w:t xml:space="preserve">The aim of our team, composed of four students is to create Booleo game using C++ as main language. Our end goal is also to implement the rules of the game as close as we can </w:t>
+      </w:r>
+      <w:proofErr w:type="gramStart"/>
+      <w:r>
+        <w:rPr>
+          <w:sz w:val="24"/>
+          <w:szCs w:val="24"/>
+        </w:rPr>
+        <w:t>in order to</w:t>
+      </w:r>
+      <w:proofErr w:type="gramEnd"/>
+      <w:r>
+        <w:rPr>
+          <w:sz w:val="24"/>
+          <w:szCs w:val="24"/>
+        </w:rPr>
+        <w:t xml:space="preserve"> help our fellow students to learn the boolean logic. We </w:t>
       </w:r>
       <w:r>
         <w:rPr>
@@ -2311,7 +2385,7 @@
           <w:numId w:val="10"/>
         </w:numPr>
       </w:pPr>
-      <w:bookmarkStart w:id="1" w:name="_Toc103371938"/>
+      <w:bookmarkStart w:id="1" w:name="_Toc103518417"/>
       <w:r>
         <w:t>Team</w:t>
       </w:r>
@@ -2450,23 +2524,23 @@
           <w:numId w:val="10"/>
         </w:numPr>
       </w:pPr>
-      <w:bookmarkStart w:id="4" w:name="_Toc103371939"/>
-      <w:bookmarkStart w:id="5" w:name="stages"/>
+      <w:bookmarkStart w:id="4" w:name="stages"/>
+      <w:bookmarkStart w:id="5" w:name="_Toc103518418"/>
       <w:r>
         <w:t>Stages of realizatio</w:t>
       </w:r>
       <w:r>
         <w:t>n</w:t>
       </w:r>
-      <w:bookmarkEnd w:id="4"/>
+      <w:bookmarkEnd w:id="5"/>
     </w:p>
     <w:p>
       <w:pPr>
         <w:pStyle w:val="Heading2"/>
         <w:ind w:firstLine="360"/>
       </w:pPr>
-      <w:bookmarkStart w:id="6" w:name="_Toc103371940"/>
-      <w:bookmarkEnd w:id="5"/>
+      <w:bookmarkStart w:id="6" w:name="_Toc103518419"/>
+      <w:bookmarkEnd w:id="4"/>
       <w:r>
         <w:t>3.</w:t>
       </w:r>
@@ -2493,7 +2567,39 @@
           <w:sz w:val="24"/>
           <w:szCs w:val="24"/>
         </w:rPr>
-        <w:t>First, we formed our team, assigned the roles and organized our meeting schedule. Afterwards we discussed our ideas, combined them and got ready to start working.</w:t>
+        <w:t xml:space="preserve">First, we formed our team, assigned the </w:t>
+      </w:r>
+      <w:proofErr w:type="gramStart"/>
+      <w:r>
+        <w:rPr>
+          <w:sz w:val="24"/>
+          <w:szCs w:val="24"/>
+        </w:rPr>
+        <w:t>roles</w:t>
+      </w:r>
+      <w:proofErr w:type="gramEnd"/>
+      <w:r>
+        <w:rPr>
+          <w:sz w:val="24"/>
+          <w:szCs w:val="24"/>
+        </w:rPr>
+        <w:t xml:space="preserve"> and organized our meeting schedule. Afterwards we discussed our ideas, combined </w:t>
+      </w:r>
+      <w:proofErr w:type="gramStart"/>
+      <w:r>
+        <w:rPr>
+          <w:sz w:val="24"/>
+          <w:szCs w:val="24"/>
+        </w:rPr>
+        <w:t>them</w:t>
+      </w:r>
+      <w:proofErr w:type="gramEnd"/>
+      <w:r>
+        <w:rPr>
+          <w:sz w:val="24"/>
+          <w:szCs w:val="24"/>
+        </w:rPr>
+        <w:t xml:space="preserve"> and got ready to start working.</w:t>
       </w:r>
     </w:p>
     <w:p/>
@@ -2505,7 +2611,7 @@
           <w:numId w:val="10"/>
         </w:numPr>
       </w:pPr>
-      <w:bookmarkStart w:id="7" w:name="_Toc103371941"/>
+      <w:bookmarkStart w:id="7" w:name="_Toc103518420"/>
       <w:r>
         <w:t>Planning</w:t>
       </w:r>
@@ -2523,7 +2629,23 @@
           <w:sz w:val="24"/>
           <w:szCs w:val="24"/>
         </w:rPr>
-        <w:t>We started our work using Teams as communication platforms. We discussed ideas, gave many different suggestions and shared how each of us sees t</w:t>
+        <w:t xml:space="preserve">We started our work using Teams as communication platforms. We discussed ideas, gave many different </w:t>
+      </w:r>
+      <w:proofErr w:type="gramStart"/>
+      <w:r>
+        <w:rPr>
+          <w:sz w:val="24"/>
+          <w:szCs w:val="24"/>
+        </w:rPr>
+        <w:t>suggestions</w:t>
+      </w:r>
+      <w:proofErr w:type="gramEnd"/>
+      <w:r>
+        <w:rPr>
+          <w:sz w:val="24"/>
+          <w:szCs w:val="24"/>
+        </w:rPr>
+        <w:t xml:space="preserve"> and shared how each of us sees t</w:t>
       </w:r>
       <w:r>
         <w:rPr>
@@ -2577,7 +2699,7 @@
       <w:r>
         <w:t xml:space="preserve">      </w:t>
       </w:r>
-      <w:bookmarkStart w:id="9" w:name="_Toc103371942"/>
+      <w:bookmarkStart w:id="9" w:name="_Toc103518421"/>
       <w:r>
         <w:t>3</w:t>
       </w:r>
@@ -2647,7 +2769,7 @@
           <w:numId w:val="10"/>
         </w:numPr>
       </w:pPr>
-      <w:bookmarkStart w:id="10" w:name="_Toc103371943"/>
+      <w:bookmarkStart w:id="10" w:name="_Toc103518422"/>
       <w:r>
         <w:lastRenderedPageBreak/>
         <w:t>Block scheme</w:t>
@@ -2727,7 +2849,7 @@
           <w:szCs w:val="32"/>
         </w:rPr>
       </w:pPr>
-      <w:bookmarkStart w:id="11" w:name="_Toc103371944"/>
+      <w:bookmarkStart w:id="11" w:name="_Toc103518423"/>
       <w:r>
         <w:rPr>
           <w:sz w:val="32"/>
@@ -2817,7 +2939,7 @@
           <w:szCs w:val="32"/>
         </w:rPr>
       </w:pPr>
-      <w:bookmarkStart w:id="12" w:name="_Toc103371945"/>
+      <w:bookmarkStart w:id="12" w:name="_Toc103518424"/>
       <w:r>
         <w:rPr>
           <w:sz w:val="32"/>
@@ -3137,14 +3259,2106 @@
           <w:numId w:val="10"/>
         </w:numPr>
       </w:pPr>
-      <w:bookmarkStart w:id="14" w:name="_Toc103371946"/>
+      <w:bookmarkStart w:id="14" w:name="_Toc103518425"/>
       <w:r>
         <w:t>Functions description</w:t>
       </w:r>
       <w:bookmarkEnd w:id="14"/>
     </w:p>
+    <w:tbl>
+      <w:tblPr>
+        <w:tblpPr w:leftFromText="180" w:rightFromText="180" w:vertAnchor="text" w:horzAnchor="margin" w:tblpXSpec="center" w:tblpY="208"/>
+        <w:tblW w:w="10627" w:type="dxa"/>
+        <w:tblLook w:val="04A0" w:firstRow="1" w:lastRow="0" w:firstColumn="1" w:lastColumn="0" w:noHBand="0" w:noVBand="1"/>
+      </w:tblPr>
+      <w:tblGrid>
+        <w:gridCol w:w="2689"/>
+        <w:gridCol w:w="992"/>
+        <w:gridCol w:w="1843"/>
+        <w:gridCol w:w="5103"/>
+      </w:tblGrid>
+      <w:tr>
+        <w:trPr>
+          <w:trHeight w:val="290"/>
+        </w:trPr>
+        <w:tc>
+          <w:tcPr>
+            <w:tcW w:w="2689" w:type="dxa"/>
+            <w:tcBorders>
+              <w:top w:val="single" w:sz="4" w:space="0" w:color="auto"/>
+              <w:left w:val="single" w:sz="4" w:space="0" w:color="auto"/>
+              <w:bottom w:val="single" w:sz="4" w:space="0" w:color="auto"/>
+              <w:right w:val="single" w:sz="4" w:space="0" w:color="auto"/>
+            </w:tcBorders>
+            <w:shd w:val="clear" w:color="000000" w:fill="B4C6E7"/>
+            <w:vAlign w:val="center"/>
+            <w:hideMark/>
+          </w:tcPr>
+          <w:p>
+            <w:pPr>
+              <w:spacing w:after="0" w:line="240" w:lineRule="auto"/>
+              <w:jc w:val="center"/>
+              <w:rPr>
+                <w:rFonts w:ascii="Calibri" w:eastAsia="Times New Roman" w:hAnsi="Calibri" w:cs="Calibri"/>
+                <w:color w:val="000000"/>
+                <w:sz w:val="18"/>
+                <w:szCs w:val="18"/>
+              </w:rPr>
+            </w:pPr>
+            <w:r>
+              <w:rPr>
+                <w:rFonts w:ascii="Calibri" w:eastAsia="Times New Roman" w:hAnsi="Calibri" w:cs="Calibri"/>
+                <w:color w:val="000000"/>
+                <w:sz w:val="18"/>
+                <w:szCs w:val="18"/>
+              </w:rPr>
+              <w:t>Function</w:t>
+            </w:r>
+          </w:p>
+        </w:tc>
+        <w:tc>
+          <w:tcPr>
+            <w:tcW w:w="992" w:type="dxa"/>
+            <w:tcBorders>
+              <w:top w:val="single" w:sz="4" w:space="0" w:color="auto"/>
+              <w:left w:val="nil"/>
+              <w:bottom w:val="single" w:sz="4" w:space="0" w:color="auto"/>
+              <w:right w:val="single" w:sz="4" w:space="0" w:color="auto"/>
+            </w:tcBorders>
+            <w:shd w:val="clear" w:color="000000" w:fill="B4C6E7"/>
+            <w:vAlign w:val="center"/>
+            <w:hideMark/>
+          </w:tcPr>
+          <w:p>
+            <w:pPr>
+              <w:spacing w:after="0" w:line="240" w:lineRule="auto"/>
+              <w:jc w:val="center"/>
+              <w:rPr>
+                <w:rFonts w:ascii="Calibri" w:eastAsia="Times New Roman" w:hAnsi="Calibri" w:cs="Calibri"/>
+                <w:color w:val="000000"/>
+                <w:sz w:val="18"/>
+                <w:szCs w:val="18"/>
+              </w:rPr>
+            </w:pPr>
+            <w:r>
+              <w:rPr>
+                <w:rFonts w:ascii="Calibri" w:eastAsia="Times New Roman" w:hAnsi="Calibri" w:cs="Calibri"/>
+                <w:color w:val="000000"/>
+                <w:sz w:val="18"/>
+                <w:szCs w:val="18"/>
+              </w:rPr>
+              <w:t>Type</w:t>
+            </w:r>
+          </w:p>
+        </w:tc>
+        <w:tc>
+          <w:tcPr>
+            <w:tcW w:w="1843" w:type="dxa"/>
+            <w:tcBorders>
+              <w:top w:val="single" w:sz="4" w:space="0" w:color="auto"/>
+              <w:left w:val="nil"/>
+              <w:bottom w:val="single" w:sz="4" w:space="0" w:color="auto"/>
+              <w:right w:val="single" w:sz="4" w:space="0" w:color="auto"/>
+            </w:tcBorders>
+            <w:shd w:val="clear" w:color="000000" w:fill="B4C6E7"/>
+            <w:vAlign w:val="center"/>
+            <w:hideMark/>
+          </w:tcPr>
+          <w:p>
+            <w:pPr>
+              <w:spacing w:after="0" w:line="240" w:lineRule="auto"/>
+              <w:jc w:val="center"/>
+              <w:rPr>
+                <w:rFonts w:ascii="Calibri" w:eastAsia="Times New Roman" w:hAnsi="Calibri" w:cs="Calibri"/>
+                <w:color w:val="000000"/>
+                <w:sz w:val="18"/>
+                <w:szCs w:val="18"/>
+              </w:rPr>
+            </w:pPr>
+            <w:r>
+              <w:rPr>
+                <w:rFonts w:ascii="Calibri" w:eastAsia="Times New Roman" w:hAnsi="Calibri" w:cs="Calibri"/>
+                <w:color w:val="000000"/>
+                <w:sz w:val="18"/>
+                <w:szCs w:val="18"/>
+              </w:rPr>
+              <w:t>File</w:t>
+            </w:r>
+          </w:p>
+        </w:tc>
+        <w:tc>
+          <w:tcPr>
+            <w:tcW w:w="5103" w:type="dxa"/>
+            <w:tcBorders>
+              <w:top w:val="single" w:sz="4" w:space="0" w:color="auto"/>
+              <w:left w:val="nil"/>
+              <w:bottom w:val="single" w:sz="4" w:space="0" w:color="auto"/>
+              <w:right w:val="single" w:sz="4" w:space="0" w:color="auto"/>
+            </w:tcBorders>
+            <w:shd w:val="clear" w:color="000000" w:fill="B4C6E7"/>
+            <w:vAlign w:val="center"/>
+            <w:hideMark/>
+          </w:tcPr>
+          <w:p>
+            <w:pPr>
+              <w:spacing w:after="0" w:line="240" w:lineRule="auto"/>
+              <w:jc w:val="center"/>
+              <w:rPr>
+                <w:rFonts w:ascii="Calibri" w:eastAsia="Times New Roman" w:hAnsi="Calibri" w:cs="Calibri"/>
+                <w:color w:val="000000"/>
+                <w:sz w:val="18"/>
+                <w:szCs w:val="18"/>
+              </w:rPr>
+            </w:pPr>
+            <w:r>
+              <w:rPr>
+                <w:rFonts w:ascii="Calibri" w:eastAsia="Times New Roman" w:hAnsi="Calibri" w:cs="Calibri"/>
+                <w:color w:val="000000"/>
+                <w:sz w:val="18"/>
+                <w:szCs w:val="18"/>
+              </w:rPr>
+              <w:t>Description</w:t>
+            </w:r>
+          </w:p>
+        </w:tc>
+      </w:tr>
+      <w:tr>
+        <w:trPr>
+          <w:trHeight w:val="686"/>
+        </w:trPr>
+        <w:tc>
+          <w:tcPr>
+            <w:tcW w:w="2689" w:type="dxa"/>
+            <w:tcBorders>
+              <w:top w:val="nil"/>
+              <w:left w:val="single" w:sz="4" w:space="0" w:color="auto"/>
+              <w:bottom w:val="single" w:sz="4" w:space="0" w:color="auto"/>
+              <w:right w:val="single" w:sz="4" w:space="0" w:color="auto"/>
+            </w:tcBorders>
+            <w:shd w:val="clear" w:color="auto" w:fill="auto"/>
+            <w:vAlign w:val="center"/>
+            <w:hideMark/>
+          </w:tcPr>
+          <w:p>
+            <w:pPr>
+              <w:spacing w:after="0" w:line="240" w:lineRule="auto"/>
+              <w:jc w:val="center"/>
+              <w:rPr>
+                <w:rFonts w:ascii="Calibri" w:eastAsia="Times New Roman" w:hAnsi="Calibri" w:cs="Calibri"/>
+                <w:color w:val="000000"/>
+                <w:sz w:val="18"/>
+                <w:szCs w:val="18"/>
+              </w:rPr>
+            </w:pPr>
+            <w:r>
+              <w:rPr>
+                <w:rFonts w:ascii="Calibri" w:eastAsia="Times New Roman" w:hAnsi="Calibri" w:cs="Calibri"/>
+                <w:color w:val="000000"/>
+                <w:sz w:val="18"/>
+                <w:szCs w:val="18"/>
+              </w:rPr>
+              <w:t>on_pushButton_clicked</w:t>
+            </w:r>
+          </w:p>
+        </w:tc>
+        <w:tc>
+          <w:tcPr>
+            <w:tcW w:w="992" w:type="dxa"/>
+            <w:tcBorders>
+              <w:top w:val="nil"/>
+              <w:left w:val="nil"/>
+              <w:bottom w:val="single" w:sz="4" w:space="0" w:color="auto"/>
+              <w:right w:val="single" w:sz="4" w:space="0" w:color="auto"/>
+            </w:tcBorders>
+            <w:shd w:val="clear" w:color="auto" w:fill="auto"/>
+            <w:vAlign w:val="center"/>
+            <w:hideMark/>
+          </w:tcPr>
+          <w:p>
+            <w:pPr>
+              <w:spacing w:after="0" w:line="240" w:lineRule="auto"/>
+              <w:jc w:val="center"/>
+              <w:rPr>
+                <w:rFonts w:ascii="Calibri" w:eastAsia="Times New Roman" w:hAnsi="Calibri" w:cs="Calibri"/>
+                <w:color w:val="000000"/>
+                <w:sz w:val="18"/>
+                <w:szCs w:val="18"/>
+              </w:rPr>
+            </w:pPr>
+            <w:r>
+              <w:rPr>
+                <w:rFonts w:ascii="Calibri" w:eastAsia="Times New Roman" w:hAnsi="Calibri" w:cs="Calibri"/>
+                <w:color w:val="000000"/>
+                <w:sz w:val="18"/>
+                <w:szCs w:val="18"/>
+              </w:rPr>
+              <w:t>void</w:t>
+            </w:r>
+          </w:p>
+        </w:tc>
+        <w:tc>
+          <w:tcPr>
+            <w:tcW w:w="1843" w:type="dxa"/>
+            <w:tcBorders>
+              <w:top w:val="nil"/>
+              <w:left w:val="nil"/>
+              <w:bottom w:val="single" w:sz="4" w:space="0" w:color="auto"/>
+              <w:right w:val="single" w:sz="4" w:space="0" w:color="auto"/>
+            </w:tcBorders>
+            <w:shd w:val="clear" w:color="auto" w:fill="auto"/>
+            <w:vAlign w:val="center"/>
+            <w:hideMark/>
+          </w:tcPr>
+          <w:p>
+            <w:pPr>
+              <w:spacing w:after="0" w:line="240" w:lineRule="auto"/>
+              <w:jc w:val="center"/>
+              <w:rPr>
+                <w:rFonts w:ascii="Calibri" w:eastAsia="Times New Roman" w:hAnsi="Calibri" w:cs="Calibri"/>
+                <w:color w:val="000000"/>
+                <w:sz w:val="18"/>
+                <w:szCs w:val="18"/>
+              </w:rPr>
+            </w:pPr>
+            <w:r>
+              <w:rPr>
+                <w:rFonts w:ascii="Calibri" w:eastAsia="Times New Roman" w:hAnsi="Calibri" w:cs="Calibri"/>
+                <w:color w:val="000000"/>
+                <w:sz w:val="18"/>
+                <w:szCs w:val="18"/>
+              </w:rPr>
+              <w:t>mainwindow.cpp</w:t>
+            </w:r>
+          </w:p>
+        </w:tc>
+        <w:tc>
+          <w:tcPr>
+            <w:tcW w:w="5103" w:type="dxa"/>
+            <w:tcBorders>
+              <w:top w:val="nil"/>
+              <w:left w:val="nil"/>
+              <w:bottom w:val="single" w:sz="4" w:space="0" w:color="auto"/>
+              <w:right w:val="single" w:sz="4" w:space="0" w:color="auto"/>
+            </w:tcBorders>
+            <w:shd w:val="clear" w:color="auto" w:fill="auto"/>
+            <w:vAlign w:val="center"/>
+            <w:hideMark/>
+          </w:tcPr>
+          <w:p>
+            <w:pPr>
+              <w:spacing w:after="0" w:line="240" w:lineRule="auto"/>
+              <w:jc w:val="center"/>
+              <w:rPr>
+                <w:rFonts w:ascii="Calibri" w:eastAsia="Times New Roman" w:hAnsi="Calibri" w:cs="Calibri"/>
+                <w:color w:val="000000"/>
+                <w:sz w:val="18"/>
+                <w:szCs w:val="18"/>
+              </w:rPr>
+            </w:pPr>
+            <w:r>
+              <w:rPr>
+                <w:rFonts w:ascii="Calibri" w:eastAsia="Times New Roman" w:hAnsi="Calibri" w:cs="Calibri"/>
+                <w:color w:val="000000"/>
+                <w:sz w:val="18"/>
+                <w:szCs w:val="18"/>
+              </w:rPr>
+              <w:t>When the "PvP" button is pressed, it closes mainwindow.cpp and opens pvpgameplay.cpp</w:t>
+            </w:r>
+          </w:p>
+        </w:tc>
+      </w:tr>
+      <w:tr>
+        <w:trPr>
+          <w:trHeight w:val="290"/>
+        </w:trPr>
+        <w:tc>
+          <w:tcPr>
+            <w:tcW w:w="2689" w:type="dxa"/>
+            <w:tcBorders>
+              <w:top w:val="nil"/>
+              <w:left w:val="single" w:sz="4" w:space="0" w:color="auto"/>
+              <w:bottom w:val="single" w:sz="4" w:space="0" w:color="auto"/>
+              <w:right w:val="single" w:sz="4" w:space="0" w:color="auto"/>
+            </w:tcBorders>
+            <w:shd w:val="clear" w:color="auto" w:fill="auto"/>
+            <w:noWrap/>
+            <w:vAlign w:val="center"/>
+            <w:hideMark/>
+          </w:tcPr>
+          <w:p>
+            <w:pPr>
+              <w:spacing w:after="0" w:line="240" w:lineRule="auto"/>
+              <w:jc w:val="center"/>
+              <w:rPr>
+                <w:rFonts w:ascii="Calibri" w:eastAsia="Times New Roman" w:hAnsi="Calibri" w:cs="Calibri"/>
+                <w:color w:val="000000"/>
+                <w:sz w:val="18"/>
+                <w:szCs w:val="18"/>
+              </w:rPr>
+            </w:pPr>
+            <w:r>
+              <w:rPr>
+                <w:rFonts w:ascii="Calibri" w:eastAsia="Times New Roman" w:hAnsi="Calibri" w:cs="Calibri"/>
+                <w:color w:val="000000"/>
+                <w:sz w:val="18"/>
+                <w:szCs w:val="18"/>
+              </w:rPr>
+              <w:t xml:space="preserve">new </w:t>
+            </w:r>
+            <w:proofErr w:type="gramStart"/>
+            <w:r>
+              <w:rPr>
+                <w:rFonts w:ascii="Calibri" w:eastAsia="Times New Roman" w:hAnsi="Calibri" w:cs="Calibri"/>
+                <w:color w:val="000000"/>
+                <w:sz w:val="18"/>
+                <w:szCs w:val="18"/>
+              </w:rPr>
+              <w:t>Ui::</w:t>
+            </w:r>
+            <w:proofErr w:type="gramEnd"/>
+            <w:r>
+              <w:rPr>
+                <w:rFonts w:ascii="Calibri" w:eastAsia="Times New Roman" w:hAnsi="Calibri" w:cs="Calibri"/>
+                <w:color w:val="000000"/>
+                <w:sz w:val="18"/>
+                <w:szCs w:val="18"/>
+              </w:rPr>
+              <w:t>MainWindow</w:t>
+            </w:r>
+          </w:p>
+        </w:tc>
+        <w:tc>
+          <w:tcPr>
+            <w:tcW w:w="992" w:type="dxa"/>
+            <w:tcBorders>
+              <w:top w:val="nil"/>
+              <w:left w:val="nil"/>
+              <w:bottom w:val="single" w:sz="4" w:space="0" w:color="auto"/>
+              <w:right w:val="single" w:sz="4" w:space="0" w:color="auto"/>
+            </w:tcBorders>
+            <w:shd w:val="clear" w:color="auto" w:fill="auto"/>
+            <w:noWrap/>
+            <w:vAlign w:val="center"/>
+            <w:hideMark/>
+          </w:tcPr>
+          <w:p>
+            <w:pPr>
+              <w:spacing w:after="0" w:line="240" w:lineRule="auto"/>
+              <w:jc w:val="center"/>
+              <w:rPr>
+                <w:rFonts w:ascii="Calibri" w:eastAsia="Times New Roman" w:hAnsi="Calibri" w:cs="Calibri"/>
+                <w:color w:val="000000"/>
+                <w:sz w:val="18"/>
+                <w:szCs w:val="18"/>
+              </w:rPr>
+            </w:pPr>
+            <w:r>
+              <w:rPr>
+                <w:rFonts w:ascii="Calibri" w:eastAsia="Times New Roman" w:hAnsi="Calibri" w:cs="Calibri"/>
+                <w:color w:val="000000"/>
+                <w:sz w:val="18"/>
+                <w:szCs w:val="18"/>
+              </w:rPr>
+              <w:t>void</w:t>
+            </w:r>
+          </w:p>
+        </w:tc>
+        <w:tc>
+          <w:tcPr>
+            <w:tcW w:w="1843" w:type="dxa"/>
+            <w:tcBorders>
+              <w:top w:val="nil"/>
+              <w:left w:val="nil"/>
+              <w:bottom w:val="single" w:sz="4" w:space="0" w:color="auto"/>
+              <w:right w:val="single" w:sz="4" w:space="0" w:color="auto"/>
+            </w:tcBorders>
+            <w:shd w:val="clear" w:color="auto" w:fill="auto"/>
+            <w:noWrap/>
+            <w:vAlign w:val="center"/>
+            <w:hideMark/>
+          </w:tcPr>
+          <w:p>
+            <w:pPr>
+              <w:spacing w:after="0" w:line="240" w:lineRule="auto"/>
+              <w:jc w:val="center"/>
+              <w:rPr>
+                <w:rFonts w:ascii="Calibri" w:eastAsia="Times New Roman" w:hAnsi="Calibri" w:cs="Calibri"/>
+                <w:color w:val="000000"/>
+                <w:sz w:val="18"/>
+                <w:szCs w:val="18"/>
+              </w:rPr>
+            </w:pPr>
+            <w:r>
+              <w:rPr>
+                <w:rFonts w:ascii="Calibri" w:eastAsia="Times New Roman" w:hAnsi="Calibri" w:cs="Calibri"/>
+                <w:color w:val="000000"/>
+                <w:sz w:val="18"/>
+                <w:szCs w:val="18"/>
+              </w:rPr>
+              <w:t>mainwindow.cpp</w:t>
+            </w:r>
+          </w:p>
+        </w:tc>
+        <w:tc>
+          <w:tcPr>
+            <w:tcW w:w="5103" w:type="dxa"/>
+            <w:tcBorders>
+              <w:top w:val="nil"/>
+              <w:left w:val="nil"/>
+              <w:bottom w:val="single" w:sz="4" w:space="0" w:color="auto"/>
+              <w:right w:val="single" w:sz="4" w:space="0" w:color="auto"/>
+            </w:tcBorders>
+            <w:shd w:val="clear" w:color="auto" w:fill="auto"/>
+            <w:noWrap/>
+            <w:vAlign w:val="center"/>
+            <w:hideMark/>
+          </w:tcPr>
+          <w:p>
+            <w:pPr>
+              <w:spacing w:after="0" w:line="240" w:lineRule="auto"/>
+              <w:jc w:val="center"/>
+              <w:rPr>
+                <w:rFonts w:ascii="Calibri" w:eastAsia="Times New Roman" w:hAnsi="Calibri" w:cs="Calibri"/>
+                <w:color w:val="000000"/>
+                <w:sz w:val="18"/>
+                <w:szCs w:val="18"/>
+              </w:rPr>
+            </w:pPr>
+            <w:r>
+              <w:rPr>
+                <w:rFonts w:ascii="Calibri" w:eastAsia="Times New Roman" w:hAnsi="Calibri" w:cs="Calibri"/>
+                <w:color w:val="000000"/>
+                <w:sz w:val="18"/>
+                <w:szCs w:val="18"/>
+              </w:rPr>
+              <w:t>Sets up the pvp screen</w:t>
+            </w:r>
+          </w:p>
+        </w:tc>
+      </w:tr>
+      <w:tr>
+        <w:trPr>
+          <w:trHeight w:val="290"/>
+        </w:trPr>
+        <w:tc>
+          <w:tcPr>
+            <w:tcW w:w="2689" w:type="dxa"/>
+            <w:tcBorders>
+              <w:top w:val="nil"/>
+              <w:left w:val="single" w:sz="4" w:space="0" w:color="auto"/>
+              <w:bottom w:val="single" w:sz="4" w:space="0" w:color="auto"/>
+              <w:right w:val="single" w:sz="4" w:space="0" w:color="auto"/>
+            </w:tcBorders>
+            <w:shd w:val="clear" w:color="auto" w:fill="auto"/>
+            <w:noWrap/>
+            <w:vAlign w:val="center"/>
+            <w:hideMark/>
+          </w:tcPr>
+          <w:p>
+            <w:pPr>
+              <w:spacing w:after="0" w:line="240" w:lineRule="auto"/>
+              <w:jc w:val="center"/>
+              <w:rPr>
+                <w:rFonts w:ascii="Calibri" w:eastAsia="Times New Roman" w:hAnsi="Calibri" w:cs="Calibri"/>
+                <w:color w:val="000000"/>
+                <w:sz w:val="18"/>
+                <w:szCs w:val="18"/>
+              </w:rPr>
+            </w:pPr>
+            <w:r>
+              <w:rPr>
+                <w:rFonts w:ascii="Calibri" w:eastAsia="Times New Roman" w:hAnsi="Calibri" w:cs="Calibri"/>
+                <w:color w:val="000000"/>
+                <w:sz w:val="18"/>
+                <w:szCs w:val="18"/>
+              </w:rPr>
+              <w:t>new PvPwindow(this)</w:t>
+            </w:r>
+          </w:p>
+        </w:tc>
+        <w:tc>
+          <w:tcPr>
+            <w:tcW w:w="992" w:type="dxa"/>
+            <w:tcBorders>
+              <w:top w:val="nil"/>
+              <w:left w:val="nil"/>
+              <w:bottom w:val="single" w:sz="4" w:space="0" w:color="auto"/>
+              <w:right w:val="single" w:sz="4" w:space="0" w:color="auto"/>
+            </w:tcBorders>
+            <w:shd w:val="clear" w:color="auto" w:fill="auto"/>
+            <w:noWrap/>
+            <w:vAlign w:val="center"/>
+            <w:hideMark/>
+          </w:tcPr>
+          <w:p>
+            <w:pPr>
+              <w:spacing w:after="0" w:line="240" w:lineRule="auto"/>
+              <w:jc w:val="center"/>
+              <w:rPr>
+                <w:rFonts w:ascii="Calibri" w:eastAsia="Times New Roman" w:hAnsi="Calibri" w:cs="Calibri"/>
+                <w:color w:val="000000"/>
+                <w:sz w:val="18"/>
+                <w:szCs w:val="18"/>
+              </w:rPr>
+            </w:pPr>
+            <w:r>
+              <w:rPr>
+                <w:rFonts w:ascii="Calibri" w:eastAsia="Times New Roman" w:hAnsi="Calibri" w:cs="Calibri"/>
+                <w:color w:val="000000"/>
+                <w:sz w:val="18"/>
+                <w:szCs w:val="18"/>
+              </w:rPr>
+              <w:t>void</w:t>
+            </w:r>
+          </w:p>
+        </w:tc>
+        <w:tc>
+          <w:tcPr>
+            <w:tcW w:w="1843" w:type="dxa"/>
+            <w:tcBorders>
+              <w:top w:val="nil"/>
+              <w:left w:val="nil"/>
+              <w:bottom w:val="single" w:sz="4" w:space="0" w:color="auto"/>
+              <w:right w:val="single" w:sz="4" w:space="0" w:color="auto"/>
+            </w:tcBorders>
+            <w:shd w:val="clear" w:color="auto" w:fill="auto"/>
+            <w:noWrap/>
+            <w:vAlign w:val="center"/>
+            <w:hideMark/>
+          </w:tcPr>
+          <w:p>
+            <w:pPr>
+              <w:spacing w:after="0" w:line="240" w:lineRule="auto"/>
+              <w:jc w:val="center"/>
+              <w:rPr>
+                <w:rFonts w:ascii="Calibri" w:eastAsia="Times New Roman" w:hAnsi="Calibri" w:cs="Calibri"/>
+                <w:color w:val="000000"/>
+                <w:sz w:val="18"/>
+                <w:szCs w:val="18"/>
+              </w:rPr>
+            </w:pPr>
+            <w:r>
+              <w:rPr>
+                <w:rFonts w:ascii="Calibri" w:eastAsia="Times New Roman" w:hAnsi="Calibri" w:cs="Calibri"/>
+                <w:color w:val="000000"/>
+                <w:sz w:val="18"/>
+                <w:szCs w:val="18"/>
+              </w:rPr>
+              <w:t>mainwindow.cpp</w:t>
+            </w:r>
+          </w:p>
+        </w:tc>
+        <w:tc>
+          <w:tcPr>
+            <w:tcW w:w="5103" w:type="dxa"/>
+            <w:tcBorders>
+              <w:top w:val="nil"/>
+              <w:left w:val="nil"/>
+              <w:bottom w:val="single" w:sz="4" w:space="0" w:color="auto"/>
+              <w:right w:val="single" w:sz="4" w:space="0" w:color="auto"/>
+            </w:tcBorders>
+            <w:shd w:val="clear" w:color="auto" w:fill="auto"/>
+            <w:noWrap/>
+            <w:vAlign w:val="center"/>
+            <w:hideMark/>
+          </w:tcPr>
+          <w:p>
+            <w:pPr>
+              <w:spacing w:after="0" w:line="240" w:lineRule="auto"/>
+              <w:jc w:val="center"/>
+              <w:rPr>
+                <w:rFonts w:ascii="Calibri" w:eastAsia="Times New Roman" w:hAnsi="Calibri" w:cs="Calibri"/>
+                <w:color w:val="000000"/>
+                <w:sz w:val="18"/>
+                <w:szCs w:val="18"/>
+              </w:rPr>
+            </w:pPr>
+            <w:r>
+              <w:rPr>
+                <w:rFonts w:ascii="Calibri" w:eastAsia="Times New Roman" w:hAnsi="Calibri" w:cs="Calibri"/>
+                <w:color w:val="000000"/>
+                <w:sz w:val="18"/>
+                <w:szCs w:val="18"/>
+              </w:rPr>
+              <w:t>Replaces the main menu window</w:t>
+            </w:r>
+          </w:p>
+        </w:tc>
+      </w:tr>
+      <w:tr>
+        <w:trPr>
+          <w:trHeight w:val="392"/>
+        </w:trPr>
+        <w:tc>
+          <w:tcPr>
+            <w:tcW w:w="2689" w:type="dxa"/>
+            <w:tcBorders>
+              <w:top w:val="nil"/>
+              <w:left w:val="single" w:sz="4" w:space="0" w:color="auto"/>
+              <w:bottom w:val="single" w:sz="4" w:space="0" w:color="auto"/>
+              <w:right w:val="single" w:sz="4" w:space="0" w:color="auto"/>
+            </w:tcBorders>
+            <w:shd w:val="clear" w:color="auto" w:fill="auto"/>
+            <w:noWrap/>
+            <w:vAlign w:val="center"/>
+            <w:hideMark/>
+          </w:tcPr>
+          <w:p>
+            <w:pPr>
+              <w:spacing w:after="0" w:line="240" w:lineRule="auto"/>
+              <w:jc w:val="center"/>
+              <w:rPr>
+                <w:rFonts w:ascii="Calibri" w:eastAsia="Times New Roman" w:hAnsi="Calibri" w:cs="Calibri"/>
+                <w:color w:val="000000"/>
+                <w:sz w:val="18"/>
+                <w:szCs w:val="18"/>
+              </w:rPr>
+            </w:pPr>
+            <w:r>
+              <w:rPr>
+                <w:rFonts w:ascii="Calibri" w:eastAsia="Times New Roman" w:hAnsi="Calibri" w:cs="Calibri"/>
+                <w:color w:val="000000"/>
+                <w:sz w:val="18"/>
+                <w:szCs w:val="18"/>
+              </w:rPr>
+              <w:t>delete ui</w:t>
+            </w:r>
+          </w:p>
+        </w:tc>
+        <w:tc>
+          <w:tcPr>
+            <w:tcW w:w="992" w:type="dxa"/>
+            <w:tcBorders>
+              <w:top w:val="nil"/>
+              <w:left w:val="nil"/>
+              <w:bottom w:val="single" w:sz="4" w:space="0" w:color="auto"/>
+              <w:right w:val="single" w:sz="4" w:space="0" w:color="auto"/>
+            </w:tcBorders>
+            <w:shd w:val="clear" w:color="auto" w:fill="auto"/>
+            <w:noWrap/>
+            <w:vAlign w:val="center"/>
+            <w:hideMark/>
+          </w:tcPr>
+          <w:p>
+            <w:pPr>
+              <w:spacing w:after="0" w:line="240" w:lineRule="auto"/>
+              <w:jc w:val="center"/>
+              <w:rPr>
+                <w:rFonts w:ascii="Calibri" w:eastAsia="Times New Roman" w:hAnsi="Calibri" w:cs="Calibri"/>
+                <w:color w:val="000000"/>
+                <w:sz w:val="18"/>
+                <w:szCs w:val="18"/>
+              </w:rPr>
+            </w:pPr>
+            <w:r>
+              <w:rPr>
+                <w:rFonts w:ascii="Calibri" w:eastAsia="Times New Roman" w:hAnsi="Calibri" w:cs="Calibri"/>
+                <w:color w:val="000000"/>
+                <w:sz w:val="18"/>
+                <w:szCs w:val="18"/>
+              </w:rPr>
+              <w:t>void</w:t>
+            </w:r>
+          </w:p>
+        </w:tc>
+        <w:tc>
+          <w:tcPr>
+            <w:tcW w:w="1843" w:type="dxa"/>
+            <w:tcBorders>
+              <w:top w:val="nil"/>
+              <w:left w:val="nil"/>
+              <w:bottom w:val="single" w:sz="4" w:space="0" w:color="auto"/>
+              <w:right w:val="single" w:sz="4" w:space="0" w:color="auto"/>
+            </w:tcBorders>
+            <w:shd w:val="clear" w:color="auto" w:fill="auto"/>
+            <w:noWrap/>
+            <w:vAlign w:val="center"/>
+            <w:hideMark/>
+          </w:tcPr>
+          <w:p>
+            <w:pPr>
+              <w:spacing w:after="0" w:line="240" w:lineRule="auto"/>
+              <w:jc w:val="center"/>
+              <w:rPr>
+                <w:rFonts w:ascii="Calibri" w:eastAsia="Times New Roman" w:hAnsi="Calibri" w:cs="Calibri"/>
+                <w:color w:val="000000"/>
+                <w:sz w:val="18"/>
+                <w:szCs w:val="18"/>
+              </w:rPr>
+            </w:pPr>
+            <w:r>
+              <w:rPr>
+                <w:rFonts w:ascii="Calibri" w:eastAsia="Times New Roman" w:hAnsi="Calibri" w:cs="Calibri"/>
+                <w:color w:val="000000"/>
+                <w:sz w:val="18"/>
+                <w:szCs w:val="18"/>
+              </w:rPr>
+              <w:t>mainwindow.cpp</w:t>
+            </w:r>
+          </w:p>
+        </w:tc>
+        <w:tc>
+          <w:tcPr>
+            <w:tcW w:w="5103" w:type="dxa"/>
+            <w:tcBorders>
+              <w:top w:val="nil"/>
+              <w:left w:val="nil"/>
+              <w:bottom w:val="single" w:sz="4" w:space="0" w:color="auto"/>
+              <w:right w:val="single" w:sz="4" w:space="0" w:color="auto"/>
+            </w:tcBorders>
+            <w:shd w:val="clear" w:color="auto" w:fill="auto"/>
+            <w:vAlign w:val="center"/>
+            <w:hideMark/>
+          </w:tcPr>
+          <w:p>
+            <w:pPr>
+              <w:spacing w:after="0" w:line="240" w:lineRule="auto"/>
+              <w:jc w:val="center"/>
+              <w:rPr>
+                <w:rFonts w:ascii="Calibri" w:eastAsia="Times New Roman" w:hAnsi="Calibri" w:cs="Calibri"/>
+                <w:color w:val="000000"/>
+                <w:sz w:val="18"/>
+                <w:szCs w:val="18"/>
+              </w:rPr>
+            </w:pPr>
+            <w:r>
+              <w:rPr>
+                <w:rFonts w:ascii="Calibri" w:eastAsia="Times New Roman" w:hAnsi="Calibri" w:cs="Calibri"/>
+                <w:color w:val="000000"/>
+                <w:sz w:val="18"/>
+                <w:szCs w:val="18"/>
+              </w:rPr>
+              <w:t>Deletes progress when a certain window is closed</w:t>
+            </w:r>
+          </w:p>
+        </w:tc>
+      </w:tr>
+      <w:tr>
+        <w:trPr>
+          <w:trHeight w:val="398"/>
+        </w:trPr>
+        <w:tc>
+          <w:tcPr>
+            <w:tcW w:w="2689" w:type="dxa"/>
+            <w:tcBorders>
+              <w:top w:val="nil"/>
+              <w:left w:val="single" w:sz="4" w:space="0" w:color="auto"/>
+              <w:bottom w:val="single" w:sz="4" w:space="0" w:color="auto"/>
+              <w:right w:val="single" w:sz="4" w:space="0" w:color="auto"/>
+            </w:tcBorders>
+            <w:shd w:val="clear" w:color="auto" w:fill="auto"/>
+            <w:vAlign w:val="center"/>
+            <w:hideMark/>
+          </w:tcPr>
+          <w:p>
+            <w:pPr>
+              <w:spacing w:after="0" w:line="240" w:lineRule="auto"/>
+              <w:jc w:val="center"/>
+              <w:rPr>
+                <w:rFonts w:ascii="Calibri" w:eastAsia="Times New Roman" w:hAnsi="Calibri" w:cs="Calibri"/>
+                <w:color w:val="000000"/>
+                <w:sz w:val="18"/>
+                <w:szCs w:val="18"/>
+              </w:rPr>
+            </w:pPr>
+            <w:proofErr w:type="gramStart"/>
+            <w:r>
+              <w:rPr>
+                <w:rFonts w:ascii="Calibri" w:eastAsia="Times New Roman" w:hAnsi="Calibri" w:cs="Calibri"/>
+                <w:color w:val="000000"/>
+                <w:sz w:val="18"/>
+                <w:szCs w:val="18"/>
+              </w:rPr>
+              <w:t>generateCards(</w:t>
+            </w:r>
+            <w:proofErr w:type="gramEnd"/>
+            <w:r>
+              <w:rPr>
+                <w:rFonts w:ascii="Calibri" w:eastAsia="Times New Roman" w:hAnsi="Calibri" w:cs="Calibri"/>
+                <w:color w:val="000000"/>
+                <w:sz w:val="18"/>
+                <w:szCs w:val="18"/>
+              </w:rPr>
+              <w:t>int size)</w:t>
+            </w:r>
+          </w:p>
+        </w:tc>
+        <w:tc>
+          <w:tcPr>
+            <w:tcW w:w="992" w:type="dxa"/>
+            <w:tcBorders>
+              <w:top w:val="nil"/>
+              <w:left w:val="nil"/>
+              <w:bottom w:val="single" w:sz="4" w:space="0" w:color="auto"/>
+              <w:right w:val="single" w:sz="4" w:space="0" w:color="auto"/>
+            </w:tcBorders>
+            <w:shd w:val="clear" w:color="auto" w:fill="auto"/>
+            <w:vAlign w:val="center"/>
+            <w:hideMark/>
+          </w:tcPr>
+          <w:p>
+            <w:pPr>
+              <w:spacing w:after="0" w:line="240" w:lineRule="auto"/>
+              <w:jc w:val="center"/>
+              <w:rPr>
+                <w:rFonts w:ascii="Calibri" w:eastAsia="Times New Roman" w:hAnsi="Calibri" w:cs="Calibri"/>
+                <w:color w:val="000000"/>
+                <w:sz w:val="18"/>
+                <w:szCs w:val="18"/>
+              </w:rPr>
+            </w:pPr>
+            <w:r>
+              <w:rPr>
+                <w:rFonts w:ascii="Calibri" w:eastAsia="Times New Roman" w:hAnsi="Calibri" w:cs="Calibri"/>
+                <w:color w:val="000000"/>
+                <w:sz w:val="18"/>
+                <w:szCs w:val="18"/>
+              </w:rPr>
+              <w:t>bool</w:t>
+            </w:r>
+          </w:p>
+        </w:tc>
+        <w:tc>
+          <w:tcPr>
+            <w:tcW w:w="1843" w:type="dxa"/>
+            <w:tcBorders>
+              <w:top w:val="nil"/>
+              <w:left w:val="nil"/>
+              <w:bottom w:val="single" w:sz="4" w:space="0" w:color="auto"/>
+              <w:right w:val="single" w:sz="4" w:space="0" w:color="auto"/>
+            </w:tcBorders>
+            <w:shd w:val="clear" w:color="auto" w:fill="auto"/>
+            <w:vAlign w:val="center"/>
+            <w:hideMark/>
+          </w:tcPr>
+          <w:p>
+            <w:pPr>
+              <w:spacing w:after="0" w:line="240" w:lineRule="auto"/>
+              <w:jc w:val="center"/>
+              <w:rPr>
+                <w:rFonts w:ascii="Calibri" w:eastAsia="Times New Roman" w:hAnsi="Calibri" w:cs="Calibri"/>
+                <w:color w:val="000000"/>
+                <w:sz w:val="18"/>
+                <w:szCs w:val="18"/>
+              </w:rPr>
+            </w:pPr>
+            <w:r>
+              <w:rPr>
+                <w:rFonts w:ascii="Calibri" w:eastAsia="Times New Roman" w:hAnsi="Calibri" w:cs="Calibri"/>
+                <w:color w:val="000000"/>
+                <w:sz w:val="18"/>
+                <w:szCs w:val="18"/>
+              </w:rPr>
+              <w:t>pvpgameplay.cpp</w:t>
+            </w:r>
+          </w:p>
+        </w:tc>
+        <w:tc>
+          <w:tcPr>
+            <w:tcW w:w="5103" w:type="dxa"/>
+            <w:tcBorders>
+              <w:top w:val="nil"/>
+              <w:left w:val="nil"/>
+              <w:bottom w:val="single" w:sz="4" w:space="0" w:color="auto"/>
+              <w:right w:val="single" w:sz="4" w:space="0" w:color="auto"/>
+            </w:tcBorders>
+            <w:shd w:val="clear" w:color="auto" w:fill="auto"/>
+            <w:vAlign w:val="center"/>
+            <w:hideMark/>
+          </w:tcPr>
+          <w:p>
+            <w:pPr>
+              <w:spacing w:after="0" w:line="240" w:lineRule="auto"/>
+              <w:jc w:val="center"/>
+              <w:rPr>
+                <w:rFonts w:ascii="Calibri" w:eastAsia="Times New Roman" w:hAnsi="Calibri" w:cs="Calibri"/>
+                <w:color w:val="000000"/>
+                <w:sz w:val="18"/>
+                <w:szCs w:val="18"/>
+              </w:rPr>
+            </w:pPr>
+            <w:r>
+              <w:rPr>
+                <w:rFonts w:ascii="Calibri" w:eastAsia="Times New Roman" w:hAnsi="Calibri" w:cs="Calibri"/>
+                <w:color w:val="000000"/>
+                <w:sz w:val="18"/>
+                <w:szCs w:val="18"/>
+              </w:rPr>
+              <w:t>Generates the cards in random order</w:t>
+            </w:r>
+          </w:p>
+        </w:tc>
+      </w:tr>
+      <w:tr>
+        <w:trPr>
+          <w:trHeight w:val="417"/>
+        </w:trPr>
+        <w:tc>
+          <w:tcPr>
+            <w:tcW w:w="2689" w:type="dxa"/>
+            <w:tcBorders>
+              <w:top w:val="nil"/>
+              <w:left w:val="single" w:sz="4" w:space="0" w:color="auto"/>
+              <w:bottom w:val="single" w:sz="4" w:space="0" w:color="auto"/>
+              <w:right w:val="single" w:sz="4" w:space="0" w:color="auto"/>
+            </w:tcBorders>
+            <w:shd w:val="clear" w:color="auto" w:fill="auto"/>
+            <w:vAlign w:val="center"/>
+            <w:hideMark/>
+          </w:tcPr>
+          <w:p>
+            <w:pPr>
+              <w:spacing w:after="0" w:line="240" w:lineRule="auto"/>
+              <w:jc w:val="center"/>
+              <w:rPr>
+                <w:rFonts w:ascii="Calibri" w:eastAsia="Times New Roman" w:hAnsi="Calibri" w:cs="Calibri"/>
+                <w:color w:val="000000"/>
+                <w:sz w:val="18"/>
+                <w:szCs w:val="18"/>
+              </w:rPr>
+            </w:pPr>
+            <w:proofErr w:type="gramStart"/>
+            <w:r>
+              <w:rPr>
+                <w:rFonts w:ascii="Calibri" w:eastAsia="Times New Roman" w:hAnsi="Calibri" w:cs="Calibri"/>
+                <w:color w:val="000000"/>
+                <w:sz w:val="18"/>
+                <w:szCs w:val="18"/>
+              </w:rPr>
+              <w:t>initPixmaps(</w:t>
+            </w:r>
+            <w:proofErr w:type="gramEnd"/>
+            <w:r>
+              <w:rPr>
+                <w:rFonts w:ascii="Calibri" w:eastAsia="Times New Roman" w:hAnsi="Calibri" w:cs="Calibri"/>
+                <w:color w:val="000000"/>
+                <w:sz w:val="18"/>
+                <w:szCs w:val="18"/>
+              </w:rPr>
+              <w:t>)</w:t>
+            </w:r>
+          </w:p>
+        </w:tc>
+        <w:tc>
+          <w:tcPr>
+            <w:tcW w:w="992" w:type="dxa"/>
+            <w:tcBorders>
+              <w:top w:val="nil"/>
+              <w:left w:val="nil"/>
+              <w:bottom w:val="single" w:sz="4" w:space="0" w:color="auto"/>
+              <w:right w:val="single" w:sz="4" w:space="0" w:color="auto"/>
+            </w:tcBorders>
+            <w:shd w:val="clear" w:color="auto" w:fill="auto"/>
+            <w:vAlign w:val="center"/>
+            <w:hideMark/>
+          </w:tcPr>
+          <w:p>
+            <w:pPr>
+              <w:spacing w:after="0" w:line="240" w:lineRule="auto"/>
+              <w:jc w:val="center"/>
+              <w:rPr>
+                <w:rFonts w:ascii="Calibri" w:eastAsia="Times New Roman" w:hAnsi="Calibri" w:cs="Calibri"/>
+                <w:color w:val="000000"/>
+                <w:sz w:val="18"/>
+                <w:szCs w:val="18"/>
+              </w:rPr>
+            </w:pPr>
+            <w:r>
+              <w:rPr>
+                <w:rFonts w:ascii="Calibri" w:eastAsia="Times New Roman" w:hAnsi="Calibri" w:cs="Calibri"/>
+                <w:color w:val="000000"/>
+                <w:sz w:val="18"/>
+                <w:szCs w:val="18"/>
+              </w:rPr>
+              <w:t>void</w:t>
+            </w:r>
+          </w:p>
+        </w:tc>
+        <w:tc>
+          <w:tcPr>
+            <w:tcW w:w="1843" w:type="dxa"/>
+            <w:tcBorders>
+              <w:top w:val="nil"/>
+              <w:left w:val="nil"/>
+              <w:bottom w:val="single" w:sz="4" w:space="0" w:color="auto"/>
+              <w:right w:val="single" w:sz="4" w:space="0" w:color="auto"/>
+            </w:tcBorders>
+            <w:shd w:val="clear" w:color="auto" w:fill="auto"/>
+            <w:vAlign w:val="center"/>
+            <w:hideMark/>
+          </w:tcPr>
+          <w:p>
+            <w:pPr>
+              <w:spacing w:after="0" w:line="240" w:lineRule="auto"/>
+              <w:jc w:val="center"/>
+              <w:rPr>
+                <w:rFonts w:ascii="Calibri" w:eastAsia="Times New Roman" w:hAnsi="Calibri" w:cs="Calibri"/>
+                <w:color w:val="000000"/>
+                <w:sz w:val="18"/>
+                <w:szCs w:val="18"/>
+              </w:rPr>
+            </w:pPr>
+            <w:r>
+              <w:rPr>
+                <w:rFonts w:ascii="Calibri" w:eastAsia="Times New Roman" w:hAnsi="Calibri" w:cs="Calibri"/>
+                <w:color w:val="000000"/>
+                <w:sz w:val="18"/>
+                <w:szCs w:val="18"/>
+              </w:rPr>
+              <w:t>pvpgameplay.cpp</w:t>
+            </w:r>
+          </w:p>
+        </w:tc>
+        <w:tc>
+          <w:tcPr>
+            <w:tcW w:w="5103" w:type="dxa"/>
+            <w:tcBorders>
+              <w:top w:val="nil"/>
+              <w:left w:val="nil"/>
+              <w:bottom w:val="single" w:sz="4" w:space="0" w:color="auto"/>
+              <w:right w:val="single" w:sz="4" w:space="0" w:color="auto"/>
+            </w:tcBorders>
+            <w:shd w:val="clear" w:color="auto" w:fill="auto"/>
+            <w:vAlign w:val="center"/>
+            <w:hideMark/>
+          </w:tcPr>
+          <w:p>
+            <w:pPr>
+              <w:spacing w:after="0" w:line="240" w:lineRule="auto"/>
+              <w:jc w:val="center"/>
+              <w:rPr>
+                <w:rFonts w:ascii="Calibri" w:eastAsia="Times New Roman" w:hAnsi="Calibri" w:cs="Calibri"/>
+                <w:color w:val="000000"/>
+                <w:sz w:val="18"/>
+                <w:szCs w:val="18"/>
+              </w:rPr>
+            </w:pPr>
+            <w:r>
+              <w:rPr>
+                <w:rFonts w:ascii="Calibri" w:eastAsia="Times New Roman" w:hAnsi="Calibri" w:cs="Calibri"/>
+                <w:color w:val="000000"/>
+                <w:sz w:val="18"/>
+                <w:szCs w:val="18"/>
+              </w:rPr>
+              <w:t>Places the medium cards on both sides</w:t>
+            </w:r>
+          </w:p>
+        </w:tc>
+      </w:tr>
+      <w:tr>
+        <w:trPr>
+          <w:trHeight w:val="290"/>
+        </w:trPr>
+        <w:tc>
+          <w:tcPr>
+            <w:tcW w:w="2689" w:type="dxa"/>
+            <w:tcBorders>
+              <w:top w:val="nil"/>
+              <w:left w:val="single" w:sz="4" w:space="0" w:color="auto"/>
+              <w:bottom w:val="single" w:sz="4" w:space="0" w:color="auto"/>
+              <w:right w:val="single" w:sz="4" w:space="0" w:color="auto"/>
+            </w:tcBorders>
+            <w:shd w:val="clear" w:color="auto" w:fill="auto"/>
+            <w:noWrap/>
+            <w:vAlign w:val="center"/>
+            <w:hideMark/>
+          </w:tcPr>
+          <w:p>
+            <w:pPr>
+              <w:spacing w:after="0" w:line="240" w:lineRule="auto"/>
+              <w:jc w:val="center"/>
+              <w:rPr>
+                <w:rFonts w:ascii="Calibri" w:eastAsia="Times New Roman" w:hAnsi="Calibri" w:cs="Calibri"/>
+                <w:color w:val="000000"/>
+                <w:sz w:val="18"/>
+                <w:szCs w:val="18"/>
+              </w:rPr>
+            </w:pPr>
+            <w:proofErr w:type="gramStart"/>
+            <w:r>
+              <w:rPr>
+                <w:rFonts w:ascii="Calibri" w:eastAsia="Times New Roman" w:hAnsi="Calibri" w:cs="Calibri"/>
+                <w:color w:val="000000"/>
+                <w:sz w:val="18"/>
+                <w:szCs w:val="18"/>
+              </w:rPr>
+              <w:t>printCards(</w:t>
+            </w:r>
+            <w:proofErr w:type="gramEnd"/>
+            <w:r>
+              <w:rPr>
+                <w:rFonts w:ascii="Calibri" w:eastAsia="Times New Roman" w:hAnsi="Calibri" w:cs="Calibri"/>
+                <w:color w:val="000000"/>
+                <w:sz w:val="18"/>
+                <w:szCs w:val="18"/>
+              </w:rPr>
+              <w:t>QPushButton * arr[])</w:t>
+            </w:r>
+          </w:p>
+        </w:tc>
+        <w:tc>
+          <w:tcPr>
+            <w:tcW w:w="992" w:type="dxa"/>
+            <w:tcBorders>
+              <w:top w:val="nil"/>
+              <w:left w:val="nil"/>
+              <w:bottom w:val="single" w:sz="4" w:space="0" w:color="auto"/>
+              <w:right w:val="single" w:sz="4" w:space="0" w:color="auto"/>
+            </w:tcBorders>
+            <w:shd w:val="clear" w:color="auto" w:fill="auto"/>
+            <w:noWrap/>
+            <w:vAlign w:val="center"/>
+            <w:hideMark/>
+          </w:tcPr>
+          <w:p>
+            <w:pPr>
+              <w:spacing w:after="0" w:line="240" w:lineRule="auto"/>
+              <w:jc w:val="center"/>
+              <w:rPr>
+                <w:rFonts w:ascii="Calibri" w:eastAsia="Times New Roman" w:hAnsi="Calibri" w:cs="Calibri"/>
+                <w:color w:val="000000"/>
+                <w:sz w:val="18"/>
+                <w:szCs w:val="18"/>
+              </w:rPr>
+            </w:pPr>
+            <w:r>
+              <w:rPr>
+                <w:rFonts w:ascii="Calibri" w:eastAsia="Times New Roman" w:hAnsi="Calibri" w:cs="Calibri"/>
+                <w:color w:val="000000"/>
+                <w:sz w:val="18"/>
+                <w:szCs w:val="18"/>
+              </w:rPr>
+              <w:t>void</w:t>
+            </w:r>
+          </w:p>
+        </w:tc>
+        <w:tc>
+          <w:tcPr>
+            <w:tcW w:w="1843" w:type="dxa"/>
+            <w:tcBorders>
+              <w:top w:val="nil"/>
+              <w:left w:val="nil"/>
+              <w:bottom w:val="single" w:sz="4" w:space="0" w:color="auto"/>
+              <w:right w:val="single" w:sz="4" w:space="0" w:color="auto"/>
+            </w:tcBorders>
+            <w:shd w:val="clear" w:color="auto" w:fill="auto"/>
+            <w:noWrap/>
+            <w:vAlign w:val="center"/>
+            <w:hideMark/>
+          </w:tcPr>
+          <w:p>
+            <w:pPr>
+              <w:spacing w:after="0" w:line="240" w:lineRule="auto"/>
+              <w:jc w:val="center"/>
+              <w:rPr>
+                <w:rFonts w:ascii="Calibri" w:eastAsia="Times New Roman" w:hAnsi="Calibri" w:cs="Calibri"/>
+                <w:color w:val="000000"/>
+                <w:sz w:val="18"/>
+                <w:szCs w:val="18"/>
+              </w:rPr>
+            </w:pPr>
+            <w:r>
+              <w:rPr>
+                <w:rFonts w:ascii="Calibri" w:eastAsia="Times New Roman" w:hAnsi="Calibri" w:cs="Calibri"/>
+                <w:color w:val="000000"/>
+                <w:sz w:val="18"/>
+                <w:szCs w:val="18"/>
+              </w:rPr>
+              <w:t>pvpgameplay.cpp</w:t>
+            </w:r>
+          </w:p>
+        </w:tc>
+        <w:tc>
+          <w:tcPr>
+            <w:tcW w:w="5103" w:type="dxa"/>
+            <w:tcBorders>
+              <w:top w:val="nil"/>
+              <w:left w:val="nil"/>
+              <w:bottom w:val="single" w:sz="4" w:space="0" w:color="auto"/>
+              <w:right w:val="single" w:sz="4" w:space="0" w:color="auto"/>
+            </w:tcBorders>
+            <w:shd w:val="clear" w:color="auto" w:fill="auto"/>
+            <w:noWrap/>
+            <w:vAlign w:val="center"/>
+            <w:hideMark/>
+          </w:tcPr>
+          <w:p>
+            <w:pPr>
+              <w:spacing w:after="0" w:line="240" w:lineRule="auto"/>
+              <w:jc w:val="center"/>
+              <w:rPr>
+                <w:rFonts w:ascii="Calibri" w:eastAsia="Times New Roman" w:hAnsi="Calibri" w:cs="Calibri"/>
+                <w:color w:val="000000"/>
+                <w:sz w:val="18"/>
+                <w:szCs w:val="18"/>
+              </w:rPr>
+            </w:pPr>
+            <w:r>
+              <w:rPr>
+                <w:rFonts w:ascii="Calibri" w:eastAsia="Times New Roman" w:hAnsi="Calibri" w:cs="Calibri"/>
+                <w:color w:val="000000"/>
+                <w:sz w:val="18"/>
+                <w:szCs w:val="18"/>
+              </w:rPr>
+              <w:t>Places the rest cards on both sides</w:t>
+            </w:r>
+          </w:p>
+        </w:tc>
+      </w:tr>
+      <w:tr>
+        <w:trPr>
+          <w:trHeight w:val="400"/>
+        </w:trPr>
+        <w:tc>
+          <w:tcPr>
+            <w:tcW w:w="2689" w:type="dxa"/>
+            <w:tcBorders>
+              <w:top w:val="nil"/>
+              <w:left w:val="single" w:sz="4" w:space="0" w:color="auto"/>
+              <w:bottom w:val="single" w:sz="4" w:space="0" w:color="auto"/>
+              <w:right w:val="single" w:sz="4" w:space="0" w:color="auto"/>
+            </w:tcBorders>
+            <w:shd w:val="clear" w:color="auto" w:fill="auto"/>
+            <w:noWrap/>
+            <w:vAlign w:val="center"/>
+            <w:hideMark/>
+          </w:tcPr>
+          <w:p>
+            <w:pPr>
+              <w:spacing w:after="0" w:line="240" w:lineRule="auto"/>
+              <w:jc w:val="center"/>
+              <w:rPr>
+                <w:rFonts w:ascii="Arial Unicode MS" w:eastAsia="Times New Roman" w:hAnsi="Arial Unicode MS" w:cs="Calibri"/>
+                <w:sz w:val="18"/>
+                <w:szCs w:val="18"/>
+              </w:rPr>
+            </w:pPr>
+            <w:r>
+              <w:rPr>
+                <w:rFonts w:ascii="Arial Unicode MS" w:eastAsia="Times New Roman" w:hAnsi="Arial Unicode MS" w:cs="Calibri"/>
+                <w:sz w:val="18"/>
+                <w:szCs w:val="18"/>
+              </w:rPr>
+              <w:t>new bool[size]</w:t>
+            </w:r>
+          </w:p>
+        </w:tc>
+        <w:tc>
+          <w:tcPr>
+            <w:tcW w:w="992" w:type="dxa"/>
+            <w:tcBorders>
+              <w:top w:val="nil"/>
+              <w:left w:val="nil"/>
+              <w:bottom w:val="single" w:sz="4" w:space="0" w:color="auto"/>
+              <w:right w:val="single" w:sz="4" w:space="0" w:color="auto"/>
+            </w:tcBorders>
+            <w:shd w:val="clear" w:color="auto" w:fill="auto"/>
+            <w:noWrap/>
+            <w:vAlign w:val="center"/>
+            <w:hideMark/>
+          </w:tcPr>
+          <w:p>
+            <w:pPr>
+              <w:spacing w:after="0" w:line="240" w:lineRule="auto"/>
+              <w:jc w:val="center"/>
+              <w:rPr>
+                <w:rFonts w:ascii="Calibri" w:eastAsia="Times New Roman" w:hAnsi="Calibri" w:cs="Calibri"/>
+                <w:color w:val="000000"/>
+                <w:sz w:val="18"/>
+                <w:szCs w:val="18"/>
+              </w:rPr>
+            </w:pPr>
+            <w:r>
+              <w:rPr>
+                <w:rFonts w:ascii="Calibri" w:eastAsia="Times New Roman" w:hAnsi="Calibri" w:cs="Calibri"/>
+                <w:color w:val="000000"/>
+                <w:sz w:val="18"/>
+                <w:szCs w:val="18"/>
+              </w:rPr>
+              <w:t>void</w:t>
+            </w:r>
+          </w:p>
+        </w:tc>
+        <w:tc>
+          <w:tcPr>
+            <w:tcW w:w="1843" w:type="dxa"/>
+            <w:tcBorders>
+              <w:top w:val="nil"/>
+              <w:left w:val="nil"/>
+              <w:bottom w:val="single" w:sz="4" w:space="0" w:color="auto"/>
+              <w:right w:val="single" w:sz="4" w:space="0" w:color="auto"/>
+            </w:tcBorders>
+            <w:shd w:val="clear" w:color="auto" w:fill="auto"/>
+            <w:noWrap/>
+            <w:vAlign w:val="center"/>
+            <w:hideMark/>
+          </w:tcPr>
+          <w:p>
+            <w:pPr>
+              <w:spacing w:after="0" w:line="240" w:lineRule="auto"/>
+              <w:jc w:val="center"/>
+              <w:rPr>
+                <w:rFonts w:ascii="Calibri" w:eastAsia="Times New Roman" w:hAnsi="Calibri" w:cs="Calibri"/>
+                <w:color w:val="000000"/>
+                <w:sz w:val="18"/>
+                <w:szCs w:val="18"/>
+              </w:rPr>
+            </w:pPr>
+            <w:r>
+              <w:rPr>
+                <w:rFonts w:ascii="Calibri" w:eastAsia="Times New Roman" w:hAnsi="Calibri" w:cs="Calibri"/>
+                <w:color w:val="000000"/>
+                <w:sz w:val="18"/>
+                <w:szCs w:val="18"/>
+              </w:rPr>
+              <w:t>pvpgameplay.cpp</w:t>
+            </w:r>
+          </w:p>
+        </w:tc>
+        <w:tc>
+          <w:tcPr>
+            <w:tcW w:w="5103" w:type="dxa"/>
+            <w:tcBorders>
+              <w:top w:val="nil"/>
+              <w:left w:val="nil"/>
+              <w:bottom w:val="single" w:sz="4" w:space="0" w:color="auto"/>
+              <w:right w:val="single" w:sz="4" w:space="0" w:color="auto"/>
+            </w:tcBorders>
+            <w:shd w:val="clear" w:color="auto" w:fill="auto"/>
+            <w:vAlign w:val="center"/>
+            <w:hideMark/>
+          </w:tcPr>
+          <w:p>
+            <w:pPr>
+              <w:spacing w:after="0" w:line="240" w:lineRule="auto"/>
+              <w:jc w:val="center"/>
+              <w:rPr>
+                <w:rFonts w:ascii="Calibri" w:eastAsia="Times New Roman" w:hAnsi="Calibri" w:cs="Calibri"/>
+                <w:color w:val="000000"/>
+                <w:sz w:val="18"/>
+                <w:szCs w:val="18"/>
+              </w:rPr>
+            </w:pPr>
+            <w:r>
+              <w:rPr>
+                <w:rFonts w:ascii="Calibri" w:eastAsia="Times New Roman" w:hAnsi="Calibri" w:cs="Calibri"/>
+                <w:color w:val="000000"/>
+                <w:sz w:val="18"/>
+                <w:szCs w:val="18"/>
+              </w:rPr>
+              <w:t>New random size, each time pvpgameplay.cpp is loaded</w:t>
+            </w:r>
+          </w:p>
+        </w:tc>
+      </w:tr>
+      <w:tr>
+        <w:trPr>
+          <w:trHeight w:val="290"/>
+        </w:trPr>
+        <w:tc>
+          <w:tcPr>
+            <w:tcW w:w="2689" w:type="dxa"/>
+            <w:tcBorders>
+              <w:top w:val="nil"/>
+              <w:left w:val="single" w:sz="4" w:space="0" w:color="auto"/>
+              <w:bottom w:val="single" w:sz="4" w:space="0" w:color="auto"/>
+              <w:right w:val="single" w:sz="4" w:space="0" w:color="auto"/>
+            </w:tcBorders>
+            <w:shd w:val="clear" w:color="auto" w:fill="auto"/>
+            <w:noWrap/>
+            <w:vAlign w:val="center"/>
+            <w:hideMark/>
+          </w:tcPr>
+          <w:p>
+            <w:pPr>
+              <w:spacing w:after="0" w:line="240" w:lineRule="auto"/>
+              <w:jc w:val="center"/>
+              <w:rPr>
+                <w:rFonts w:ascii="Calibri" w:eastAsia="Times New Roman" w:hAnsi="Calibri" w:cs="Calibri"/>
+                <w:color w:val="000000"/>
+                <w:sz w:val="18"/>
+                <w:szCs w:val="18"/>
+              </w:rPr>
+            </w:pPr>
+            <w:r>
+              <w:rPr>
+                <w:rFonts w:ascii="Calibri" w:eastAsia="Times New Roman" w:hAnsi="Calibri" w:cs="Calibri"/>
+                <w:color w:val="000000"/>
+                <w:sz w:val="18"/>
+                <w:szCs w:val="18"/>
+              </w:rPr>
+              <w:t xml:space="preserve">new </w:t>
+            </w:r>
+            <w:proofErr w:type="gramStart"/>
+            <w:r>
+              <w:rPr>
+                <w:rFonts w:ascii="Calibri" w:eastAsia="Times New Roman" w:hAnsi="Calibri" w:cs="Calibri"/>
+                <w:color w:val="000000"/>
+                <w:sz w:val="18"/>
+                <w:szCs w:val="18"/>
+              </w:rPr>
+              <w:t>QPixmap(</w:t>
+            </w:r>
+            <w:proofErr w:type="gramEnd"/>
+            <w:r>
+              <w:rPr>
+                <w:rFonts w:ascii="Calibri" w:eastAsia="Times New Roman" w:hAnsi="Calibri" w:cs="Calibri"/>
+                <w:color w:val="000000"/>
+                <w:sz w:val="18"/>
+                <w:szCs w:val="18"/>
+              </w:rPr>
+              <w:t>)</w:t>
+            </w:r>
+          </w:p>
+        </w:tc>
+        <w:tc>
+          <w:tcPr>
+            <w:tcW w:w="992" w:type="dxa"/>
+            <w:tcBorders>
+              <w:top w:val="nil"/>
+              <w:left w:val="nil"/>
+              <w:bottom w:val="single" w:sz="4" w:space="0" w:color="auto"/>
+              <w:right w:val="single" w:sz="4" w:space="0" w:color="auto"/>
+            </w:tcBorders>
+            <w:shd w:val="clear" w:color="auto" w:fill="auto"/>
+            <w:noWrap/>
+            <w:vAlign w:val="center"/>
+            <w:hideMark/>
+          </w:tcPr>
+          <w:p>
+            <w:pPr>
+              <w:spacing w:after="0" w:line="240" w:lineRule="auto"/>
+              <w:jc w:val="center"/>
+              <w:rPr>
+                <w:rFonts w:ascii="Calibri" w:eastAsia="Times New Roman" w:hAnsi="Calibri" w:cs="Calibri"/>
+                <w:color w:val="000000"/>
+                <w:sz w:val="18"/>
+                <w:szCs w:val="18"/>
+              </w:rPr>
+            </w:pPr>
+            <w:r>
+              <w:rPr>
+                <w:rFonts w:ascii="Calibri" w:eastAsia="Times New Roman" w:hAnsi="Calibri" w:cs="Calibri"/>
+                <w:color w:val="000000"/>
+                <w:sz w:val="18"/>
+                <w:szCs w:val="18"/>
+              </w:rPr>
+              <w:t>void</w:t>
+            </w:r>
+          </w:p>
+        </w:tc>
+        <w:tc>
+          <w:tcPr>
+            <w:tcW w:w="1843" w:type="dxa"/>
+            <w:tcBorders>
+              <w:top w:val="nil"/>
+              <w:left w:val="nil"/>
+              <w:bottom w:val="single" w:sz="4" w:space="0" w:color="auto"/>
+              <w:right w:val="single" w:sz="4" w:space="0" w:color="auto"/>
+            </w:tcBorders>
+            <w:shd w:val="clear" w:color="auto" w:fill="auto"/>
+            <w:noWrap/>
+            <w:vAlign w:val="center"/>
+            <w:hideMark/>
+          </w:tcPr>
+          <w:p>
+            <w:pPr>
+              <w:spacing w:after="0" w:line="240" w:lineRule="auto"/>
+              <w:jc w:val="center"/>
+              <w:rPr>
+                <w:rFonts w:ascii="Calibri" w:eastAsia="Times New Roman" w:hAnsi="Calibri" w:cs="Calibri"/>
+                <w:color w:val="000000"/>
+                <w:sz w:val="18"/>
+                <w:szCs w:val="18"/>
+              </w:rPr>
+            </w:pPr>
+            <w:r>
+              <w:rPr>
+                <w:rFonts w:ascii="Calibri" w:eastAsia="Times New Roman" w:hAnsi="Calibri" w:cs="Calibri"/>
+                <w:color w:val="000000"/>
+                <w:sz w:val="18"/>
+                <w:szCs w:val="18"/>
+              </w:rPr>
+              <w:t>pvpgameplay.cpp</w:t>
+            </w:r>
+          </w:p>
+        </w:tc>
+        <w:tc>
+          <w:tcPr>
+            <w:tcW w:w="5103" w:type="dxa"/>
+            <w:tcBorders>
+              <w:top w:val="nil"/>
+              <w:left w:val="nil"/>
+              <w:bottom w:val="single" w:sz="4" w:space="0" w:color="auto"/>
+              <w:right w:val="single" w:sz="4" w:space="0" w:color="auto"/>
+            </w:tcBorders>
+            <w:shd w:val="clear" w:color="auto" w:fill="auto"/>
+            <w:noWrap/>
+            <w:vAlign w:val="center"/>
+            <w:hideMark/>
+          </w:tcPr>
+          <w:p>
+            <w:pPr>
+              <w:spacing w:after="0" w:line="240" w:lineRule="auto"/>
+              <w:jc w:val="center"/>
+              <w:rPr>
+                <w:rFonts w:ascii="Calibri" w:eastAsia="Times New Roman" w:hAnsi="Calibri" w:cs="Calibri"/>
+                <w:color w:val="000000"/>
+                <w:sz w:val="18"/>
+                <w:szCs w:val="18"/>
+              </w:rPr>
+            </w:pPr>
+            <w:r>
+              <w:rPr>
+                <w:rFonts w:ascii="Calibri" w:eastAsia="Times New Roman" w:hAnsi="Calibri" w:cs="Calibri"/>
+                <w:color w:val="000000"/>
+                <w:sz w:val="18"/>
+                <w:szCs w:val="18"/>
+              </w:rPr>
+              <w:t>Prepares the medium cards</w:t>
+            </w:r>
+          </w:p>
+        </w:tc>
+      </w:tr>
+      <w:tr>
+        <w:trPr>
+          <w:trHeight w:val="290"/>
+        </w:trPr>
+        <w:tc>
+          <w:tcPr>
+            <w:tcW w:w="2689" w:type="dxa"/>
+            <w:tcBorders>
+              <w:top w:val="nil"/>
+              <w:left w:val="single" w:sz="4" w:space="0" w:color="auto"/>
+              <w:bottom w:val="single" w:sz="4" w:space="0" w:color="auto"/>
+              <w:right w:val="single" w:sz="4" w:space="0" w:color="auto"/>
+            </w:tcBorders>
+            <w:shd w:val="clear" w:color="auto" w:fill="auto"/>
+            <w:noWrap/>
+            <w:vAlign w:val="center"/>
+            <w:hideMark/>
+          </w:tcPr>
+          <w:p>
+            <w:pPr>
+              <w:spacing w:after="0" w:line="240" w:lineRule="auto"/>
+              <w:jc w:val="center"/>
+              <w:rPr>
+                <w:rFonts w:ascii="Calibri" w:eastAsia="Times New Roman" w:hAnsi="Calibri" w:cs="Calibri"/>
+                <w:color w:val="000000"/>
+                <w:sz w:val="18"/>
+                <w:szCs w:val="18"/>
+              </w:rPr>
+            </w:pPr>
+            <w:proofErr w:type="gramStart"/>
+            <w:r>
+              <w:rPr>
+                <w:rFonts w:ascii="Calibri" w:eastAsia="Times New Roman" w:hAnsi="Calibri" w:cs="Calibri"/>
+                <w:color w:val="000000"/>
+                <w:sz w:val="18"/>
+                <w:szCs w:val="18"/>
+              </w:rPr>
+              <w:t>ChooseCard(</w:t>
+            </w:r>
+            <w:proofErr w:type="gramEnd"/>
+            <w:r>
+              <w:rPr>
+                <w:rFonts w:ascii="Calibri" w:eastAsia="Times New Roman" w:hAnsi="Calibri" w:cs="Calibri"/>
+                <w:color w:val="000000"/>
+                <w:sz w:val="18"/>
+                <w:szCs w:val="18"/>
+              </w:rPr>
+              <w:t>)</w:t>
+            </w:r>
+          </w:p>
+        </w:tc>
+        <w:tc>
+          <w:tcPr>
+            <w:tcW w:w="992" w:type="dxa"/>
+            <w:tcBorders>
+              <w:top w:val="nil"/>
+              <w:left w:val="nil"/>
+              <w:bottom w:val="single" w:sz="4" w:space="0" w:color="auto"/>
+              <w:right w:val="single" w:sz="4" w:space="0" w:color="auto"/>
+            </w:tcBorders>
+            <w:shd w:val="clear" w:color="auto" w:fill="auto"/>
+            <w:noWrap/>
+            <w:vAlign w:val="center"/>
+            <w:hideMark/>
+          </w:tcPr>
+          <w:p>
+            <w:pPr>
+              <w:spacing w:after="0" w:line="240" w:lineRule="auto"/>
+              <w:jc w:val="center"/>
+              <w:rPr>
+                <w:rFonts w:ascii="Calibri" w:eastAsia="Times New Roman" w:hAnsi="Calibri" w:cs="Calibri"/>
+                <w:color w:val="000000"/>
+                <w:sz w:val="18"/>
+                <w:szCs w:val="18"/>
+              </w:rPr>
+            </w:pPr>
+            <w:r>
+              <w:rPr>
+                <w:rFonts w:ascii="Calibri" w:eastAsia="Times New Roman" w:hAnsi="Calibri" w:cs="Calibri"/>
+                <w:color w:val="000000"/>
+                <w:sz w:val="18"/>
+                <w:szCs w:val="18"/>
+              </w:rPr>
+              <w:t>void</w:t>
+            </w:r>
+          </w:p>
+        </w:tc>
+        <w:tc>
+          <w:tcPr>
+            <w:tcW w:w="1843" w:type="dxa"/>
+            <w:tcBorders>
+              <w:top w:val="nil"/>
+              <w:left w:val="nil"/>
+              <w:bottom w:val="single" w:sz="4" w:space="0" w:color="auto"/>
+              <w:right w:val="single" w:sz="4" w:space="0" w:color="auto"/>
+            </w:tcBorders>
+            <w:shd w:val="clear" w:color="auto" w:fill="auto"/>
+            <w:noWrap/>
+            <w:vAlign w:val="center"/>
+            <w:hideMark/>
+          </w:tcPr>
+          <w:p>
+            <w:pPr>
+              <w:spacing w:after="0" w:line="240" w:lineRule="auto"/>
+              <w:jc w:val="center"/>
+              <w:rPr>
+                <w:rFonts w:ascii="Calibri" w:eastAsia="Times New Roman" w:hAnsi="Calibri" w:cs="Calibri"/>
+                <w:color w:val="000000"/>
+                <w:sz w:val="18"/>
+                <w:szCs w:val="18"/>
+              </w:rPr>
+            </w:pPr>
+            <w:r>
+              <w:rPr>
+                <w:rFonts w:ascii="Calibri" w:eastAsia="Times New Roman" w:hAnsi="Calibri" w:cs="Calibri"/>
+                <w:color w:val="000000"/>
+                <w:sz w:val="18"/>
+                <w:szCs w:val="18"/>
+              </w:rPr>
+              <w:t>pvpwindow.cpp</w:t>
+            </w:r>
+          </w:p>
+        </w:tc>
+        <w:tc>
+          <w:tcPr>
+            <w:tcW w:w="5103" w:type="dxa"/>
+            <w:tcBorders>
+              <w:top w:val="nil"/>
+              <w:left w:val="nil"/>
+              <w:bottom w:val="single" w:sz="4" w:space="0" w:color="auto"/>
+              <w:right w:val="single" w:sz="4" w:space="0" w:color="auto"/>
+            </w:tcBorders>
+            <w:shd w:val="clear" w:color="auto" w:fill="auto"/>
+            <w:noWrap/>
+            <w:vAlign w:val="center"/>
+            <w:hideMark/>
+          </w:tcPr>
+          <w:p>
+            <w:pPr>
+              <w:spacing w:after="0" w:line="240" w:lineRule="auto"/>
+              <w:jc w:val="center"/>
+              <w:rPr>
+                <w:rFonts w:ascii="Calibri" w:eastAsia="Times New Roman" w:hAnsi="Calibri" w:cs="Calibri"/>
+                <w:color w:val="000000"/>
+                <w:sz w:val="18"/>
+                <w:szCs w:val="18"/>
+              </w:rPr>
+            </w:pPr>
+            <w:r>
+              <w:rPr>
+                <w:rFonts w:ascii="Calibri" w:eastAsia="Times New Roman" w:hAnsi="Calibri" w:cs="Calibri"/>
+                <w:color w:val="000000"/>
+                <w:sz w:val="18"/>
+                <w:szCs w:val="18"/>
+              </w:rPr>
+              <w:t>Chooses a card</w:t>
+            </w:r>
+          </w:p>
+        </w:tc>
+      </w:tr>
+      <w:tr>
+        <w:trPr>
+          <w:trHeight w:val="386"/>
+        </w:trPr>
+        <w:tc>
+          <w:tcPr>
+            <w:tcW w:w="2689" w:type="dxa"/>
+            <w:tcBorders>
+              <w:top w:val="nil"/>
+              <w:left w:val="single" w:sz="4" w:space="0" w:color="auto"/>
+              <w:bottom w:val="single" w:sz="4" w:space="0" w:color="auto"/>
+              <w:right w:val="single" w:sz="4" w:space="0" w:color="auto"/>
+            </w:tcBorders>
+            <w:shd w:val="clear" w:color="auto" w:fill="auto"/>
+            <w:noWrap/>
+            <w:vAlign w:val="center"/>
+            <w:hideMark/>
+          </w:tcPr>
+          <w:p>
+            <w:pPr>
+              <w:spacing w:after="0" w:line="240" w:lineRule="auto"/>
+              <w:jc w:val="center"/>
+              <w:rPr>
+                <w:rFonts w:ascii="Calibri" w:eastAsia="Times New Roman" w:hAnsi="Calibri" w:cs="Calibri"/>
+                <w:color w:val="000000"/>
+                <w:sz w:val="18"/>
+                <w:szCs w:val="18"/>
+              </w:rPr>
+            </w:pPr>
+            <w:proofErr w:type="gramStart"/>
+            <w:r>
+              <w:rPr>
+                <w:rFonts w:ascii="Calibri" w:eastAsia="Times New Roman" w:hAnsi="Calibri" w:cs="Calibri"/>
+                <w:color w:val="000000"/>
+                <w:sz w:val="18"/>
+                <w:szCs w:val="18"/>
+              </w:rPr>
+              <w:t>SelectCard(</w:t>
+            </w:r>
+            <w:proofErr w:type="gramEnd"/>
+            <w:r>
+              <w:rPr>
+                <w:rFonts w:ascii="Calibri" w:eastAsia="Times New Roman" w:hAnsi="Calibri" w:cs="Calibri"/>
+                <w:color w:val="000000"/>
+                <w:sz w:val="18"/>
+                <w:szCs w:val="18"/>
+              </w:rPr>
+              <w:t>)</w:t>
+            </w:r>
+          </w:p>
+        </w:tc>
+        <w:tc>
+          <w:tcPr>
+            <w:tcW w:w="992" w:type="dxa"/>
+            <w:tcBorders>
+              <w:top w:val="nil"/>
+              <w:left w:val="nil"/>
+              <w:bottom w:val="single" w:sz="4" w:space="0" w:color="auto"/>
+              <w:right w:val="single" w:sz="4" w:space="0" w:color="auto"/>
+            </w:tcBorders>
+            <w:shd w:val="clear" w:color="auto" w:fill="auto"/>
+            <w:noWrap/>
+            <w:vAlign w:val="center"/>
+            <w:hideMark/>
+          </w:tcPr>
+          <w:p>
+            <w:pPr>
+              <w:spacing w:after="0" w:line="240" w:lineRule="auto"/>
+              <w:jc w:val="center"/>
+              <w:rPr>
+                <w:rFonts w:ascii="Calibri" w:eastAsia="Times New Roman" w:hAnsi="Calibri" w:cs="Calibri"/>
+                <w:color w:val="000000"/>
+                <w:sz w:val="18"/>
+                <w:szCs w:val="18"/>
+              </w:rPr>
+            </w:pPr>
+            <w:r>
+              <w:rPr>
+                <w:rFonts w:ascii="Calibri" w:eastAsia="Times New Roman" w:hAnsi="Calibri" w:cs="Calibri"/>
+                <w:color w:val="000000"/>
+                <w:sz w:val="18"/>
+                <w:szCs w:val="18"/>
+              </w:rPr>
+              <w:t>void</w:t>
+            </w:r>
+          </w:p>
+        </w:tc>
+        <w:tc>
+          <w:tcPr>
+            <w:tcW w:w="1843" w:type="dxa"/>
+            <w:tcBorders>
+              <w:top w:val="nil"/>
+              <w:left w:val="nil"/>
+              <w:bottom w:val="single" w:sz="4" w:space="0" w:color="auto"/>
+              <w:right w:val="single" w:sz="4" w:space="0" w:color="auto"/>
+            </w:tcBorders>
+            <w:shd w:val="clear" w:color="auto" w:fill="auto"/>
+            <w:noWrap/>
+            <w:vAlign w:val="center"/>
+            <w:hideMark/>
+          </w:tcPr>
+          <w:p>
+            <w:pPr>
+              <w:spacing w:after="0" w:line="240" w:lineRule="auto"/>
+              <w:jc w:val="center"/>
+              <w:rPr>
+                <w:rFonts w:ascii="Calibri" w:eastAsia="Times New Roman" w:hAnsi="Calibri" w:cs="Calibri"/>
+                <w:color w:val="000000"/>
+                <w:sz w:val="18"/>
+                <w:szCs w:val="18"/>
+              </w:rPr>
+            </w:pPr>
+            <w:r>
+              <w:rPr>
+                <w:rFonts w:ascii="Calibri" w:eastAsia="Times New Roman" w:hAnsi="Calibri" w:cs="Calibri"/>
+                <w:color w:val="000000"/>
+                <w:sz w:val="18"/>
+                <w:szCs w:val="18"/>
+              </w:rPr>
+              <w:t>pvpwindow.cpp</w:t>
+            </w:r>
+          </w:p>
+        </w:tc>
+        <w:tc>
+          <w:tcPr>
+            <w:tcW w:w="5103" w:type="dxa"/>
+            <w:tcBorders>
+              <w:top w:val="nil"/>
+              <w:left w:val="nil"/>
+              <w:bottom w:val="single" w:sz="4" w:space="0" w:color="auto"/>
+              <w:right w:val="single" w:sz="4" w:space="0" w:color="auto"/>
+            </w:tcBorders>
+            <w:shd w:val="clear" w:color="auto" w:fill="auto"/>
+            <w:vAlign w:val="center"/>
+            <w:hideMark/>
+          </w:tcPr>
+          <w:p>
+            <w:pPr>
+              <w:spacing w:after="0" w:line="240" w:lineRule="auto"/>
+              <w:jc w:val="center"/>
+              <w:rPr>
+                <w:rFonts w:ascii="Calibri" w:eastAsia="Times New Roman" w:hAnsi="Calibri" w:cs="Calibri"/>
+                <w:color w:val="000000"/>
+                <w:sz w:val="18"/>
+                <w:szCs w:val="18"/>
+              </w:rPr>
+            </w:pPr>
+            <w:r>
+              <w:rPr>
+                <w:rFonts w:ascii="Calibri" w:eastAsia="Times New Roman" w:hAnsi="Calibri" w:cs="Calibri"/>
+                <w:color w:val="000000"/>
+                <w:sz w:val="18"/>
+                <w:szCs w:val="18"/>
+              </w:rPr>
+              <w:t>A card is selected and can be placed on the "place card here" cards</w:t>
+            </w:r>
+          </w:p>
+        </w:tc>
+      </w:tr>
+      <w:tr>
+        <w:trPr>
+          <w:trHeight w:val="420"/>
+        </w:trPr>
+        <w:tc>
+          <w:tcPr>
+            <w:tcW w:w="2689" w:type="dxa"/>
+            <w:tcBorders>
+              <w:top w:val="nil"/>
+              <w:left w:val="single" w:sz="4" w:space="0" w:color="auto"/>
+              <w:bottom w:val="single" w:sz="4" w:space="0" w:color="auto"/>
+              <w:right w:val="single" w:sz="4" w:space="0" w:color="auto"/>
+            </w:tcBorders>
+            <w:shd w:val="clear" w:color="auto" w:fill="auto"/>
+            <w:noWrap/>
+            <w:vAlign w:val="center"/>
+            <w:hideMark/>
+          </w:tcPr>
+          <w:p>
+            <w:pPr>
+              <w:spacing w:after="0" w:line="240" w:lineRule="auto"/>
+              <w:jc w:val="center"/>
+              <w:rPr>
+                <w:rFonts w:ascii="Calibri" w:eastAsia="Times New Roman" w:hAnsi="Calibri" w:cs="Calibri"/>
+                <w:color w:val="000000"/>
+                <w:sz w:val="18"/>
+                <w:szCs w:val="18"/>
+              </w:rPr>
+            </w:pPr>
+            <w:r>
+              <w:rPr>
+                <w:rFonts w:ascii="Calibri" w:eastAsia="Times New Roman" w:hAnsi="Calibri" w:cs="Calibri"/>
+                <w:color w:val="000000"/>
+                <w:sz w:val="18"/>
+                <w:szCs w:val="18"/>
+              </w:rPr>
+              <w:t xml:space="preserve">new </w:t>
+            </w:r>
+            <w:proofErr w:type="gramStart"/>
+            <w:r>
+              <w:rPr>
+                <w:rFonts w:ascii="Calibri" w:eastAsia="Times New Roman" w:hAnsi="Calibri" w:cs="Calibri"/>
+                <w:color w:val="000000"/>
+                <w:sz w:val="18"/>
+                <w:szCs w:val="18"/>
+              </w:rPr>
+              <w:t>PvPgameplay(</w:t>
+            </w:r>
+            <w:proofErr w:type="gramEnd"/>
+            <w:r>
+              <w:rPr>
+                <w:rFonts w:ascii="Calibri" w:eastAsia="Times New Roman" w:hAnsi="Calibri" w:cs="Calibri"/>
+                <w:color w:val="000000"/>
+                <w:sz w:val="18"/>
+                <w:szCs w:val="18"/>
+              </w:rPr>
+              <w:t>)</w:t>
+            </w:r>
+          </w:p>
+        </w:tc>
+        <w:tc>
+          <w:tcPr>
+            <w:tcW w:w="992" w:type="dxa"/>
+            <w:tcBorders>
+              <w:top w:val="nil"/>
+              <w:left w:val="nil"/>
+              <w:bottom w:val="single" w:sz="4" w:space="0" w:color="auto"/>
+              <w:right w:val="single" w:sz="4" w:space="0" w:color="auto"/>
+            </w:tcBorders>
+            <w:shd w:val="clear" w:color="auto" w:fill="auto"/>
+            <w:noWrap/>
+            <w:vAlign w:val="center"/>
+            <w:hideMark/>
+          </w:tcPr>
+          <w:p>
+            <w:pPr>
+              <w:spacing w:after="0" w:line="240" w:lineRule="auto"/>
+              <w:jc w:val="center"/>
+              <w:rPr>
+                <w:rFonts w:ascii="Calibri" w:eastAsia="Times New Roman" w:hAnsi="Calibri" w:cs="Calibri"/>
+                <w:color w:val="000000"/>
+                <w:sz w:val="18"/>
+                <w:szCs w:val="18"/>
+              </w:rPr>
+            </w:pPr>
+            <w:r>
+              <w:rPr>
+                <w:rFonts w:ascii="Calibri" w:eastAsia="Times New Roman" w:hAnsi="Calibri" w:cs="Calibri"/>
+                <w:color w:val="000000"/>
+                <w:sz w:val="18"/>
+                <w:szCs w:val="18"/>
+              </w:rPr>
+              <w:t>void</w:t>
+            </w:r>
+          </w:p>
+        </w:tc>
+        <w:tc>
+          <w:tcPr>
+            <w:tcW w:w="1843" w:type="dxa"/>
+            <w:tcBorders>
+              <w:top w:val="nil"/>
+              <w:left w:val="nil"/>
+              <w:bottom w:val="single" w:sz="4" w:space="0" w:color="auto"/>
+              <w:right w:val="single" w:sz="4" w:space="0" w:color="auto"/>
+            </w:tcBorders>
+            <w:shd w:val="clear" w:color="auto" w:fill="auto"/>
+            <w:noWrap/>
+            <w:vAlign w:val="center"/>
+            <w:hideMark/>
+          </w:tcPr>
+          <w:p>
+            <w:pPr>
+              <w:spacing w:after="0" w:line="240" w:lineRule="auto"/>
+              <w:jc w:val="center"/>
+              <w:rPr>
+                <w:rFonts w:ascii="Calibri" w:eastAsia="Times New Roman" w:hAnsi="Calibri" w:cs="Calibri"/>
+                <w:color w:val="000000"/>
+                <w:sz w:val="18"/>
+                <w:szCs w:val="18"/>
+              </w:rPr>
+            </w:pPr>
+            <w:r>
+              <w:rPr>
+                <w:rFonts w:ascii="Calibri" w:eastAsia="Times New Roman" w:hAnsi="Calibri" w:cs="Calibri"/>
+                <w:color w:val="000000"/>
+                <w:sz w:val="18"/>
+                <w:szCs w:val="18"/>
+              </w:rPr>
+              <w:t>pvpwindow.cpp</w:t>
+            </w:r>
+          </w:p>
+        </w:tc>
+        <w:tc>
+          <w:tcPr>
+            <w:tcW w:w="5103" w:type="dxa"/>
+            <w:tcBorders>
+              <w:top w:val="nil"/>
+              <w:left w:val="nil"/>
+              <w:bottom w:val="single" w:sz="4" w:space="0" w:color="auto"/>
+              <w:right w:val="single" w:sz="4" w:space="0" w:color="auto"/>
+            </w:tcBorders>
+            <w:shd w:val="clear" w:color="auto" w:fill="auto"/>
+            <w:vAlign w:val="center"/>
+            <w:hideMark/>
+          </w:tcPr>
+          <w:p>
+            <w:pPr>
+              <w:spacing w:after="0" w:line="240" w:lineRule="auto"/>
+              <w:jc w:val="center"/>
+              <w:rPr>
+                <w:rFonts w:ascii="Calibri" w:eastAsia="Times New Roman" w:hAnsi="Calibri" w:cs="Calibri"/>
+                <w:color w:val="000000"/>
+                <w:sz w:val="18"/>
+                <w:szCs w:val="18"/>
+              </w:rPr>
+            </w:pPr>
+            <w:r>
+              <w:rPr>
+                <w:rFonts w:ascii="Calibri" w:eastAsia="Times New Roman" w:hAnsi="Calibri" w:cs="Calibri"/>
+                <w:color w:val="000000"/>
+                <w:sz w:val="18"/>
+                <w:szCs w:val="18"/>
+              </w:rPr>
+              <w:t>Clears the last gameplay and starts a new one in pvpgameplay.cpp</w:t>
+            </w:r>
+          </w:p>
+        </w:tc>
+      </w:tr>
+    </w:tbl>
     <w:p/>
-    <w:p/>
+    <w:p>
+      <w:pPr>
+        <w:rPr>
+          <w:sz w:val="24"/>
+          <w:szCs w:val="24"/>
+        </w:rPr>
+      </w:pPr>
+      <w:hyperlink r:id="rId8" w:history="1">
+        <w:r>
+          <w:rPr>
+            <w:rStyle w:val="Hyperlink"/>
+            <w:sz w:val="24"/>
+            <w:szCs w:val="24"/>
+          </w:rPr>
+          <w:t>Here i</w:t>
+        </w:r>
+        <w:r>
+          <w:rPr>
+            <w:rStyle w:val="Hyperlink"/>
+            <w:sz w:val="24"/>
+            <w:szCs w:val="24"/>
+          </w:rPr>
+          <w:t>s</w:t>
+        </w:r>
+        <w:r>
+          <w:rPr>
+            <w:rStyle w:val="Hyperlink"/>
+            <w:sz w:val="24"/>
+            <w:szCs w:val="24"/>
+          </w:rPr>
+          <w:t xml:space="preserve"> a lin</w:t>
+        </w:r>
+        <w:r>
+          <w:rPr>
+            <w:rStyle w:val="Hyperlink"/>
+            <w:sz w:val="24"/>
+            <w:szCs w:val="24"/>
+          </w:rPr>
+          <w:t>k</w:t>
+        </w:r>
+        <w:r>
+          <w:rPr>
+            <w:rStyle w:val="Hyperlink"/>
+            <w:sz w:val="24"/>
+            <w:szCs w:val="24"/>
+          </w:rPr>
+          <w:t xml:space="preserve"> to the table in excel.</w:t>
+        </w:r>
+      </w:hyperlink>
+    </w:p>
     <w:p/>
     <w:p/>
     <w:p>
@@ -3155,11 +5369,12 @@
           <w:numId w:val="10"/>
         </w:numPr>
       </w:pPr>
-      <w:bookmarkStart w:id="15" w:name="_Toc103371947"/>
+      <w:bookmarkStart w:id="15" w:name="_Toc103518426"/>
       <w:r>
         <w:rPr>
           <w:rStyle w:val="Heading1Char"/>
         </w:rPr>
+        <w:lastRenderedPageBreak/>
         <w:t>Conclusion</w:t>
       </w:r>
       <w:bookmarkEnd w:id="15"/>
@@ -3174,7 +5389,7 @@
       <w:r>
         <w:t xml:space="preserve"> </w:t>
       </w:r>
-      <w:bookmarkStart w:id="17" w:name="_Toc103371948"/>
+      <w:bookmarkStart w:id="17" w:name="_Toc103518427"/>
       <w:r>
         <w:t>8</w:t>
       </w:r>
@@ -3201,7 +5416,15 @@
         <w:t xml:space="preserve"> We worked hard and learnt a variety of things. </w:t>
       </w:r>
       <w:r>
-        <w:t xml:space="preserve">We improved our team work and </w:t>
+        <w:t xml:space="preserve">We improved our </w:t>
+      </w:r>
+      <w:proofErr w:type="gramStart"/>
+      <w:r>
+        <w:t>team work</w:t>
+      </w:r>
+      <w:proofErr w:type="gramEnd"/>
+      <w:r>
+        <w:t xml:space="preserve"> and </w:t>
       </w:r>
       <w:r>
         <w:t>increase knowledge in C++.</w:t>
@@ -3216,7 +5439,7 @@
       <w:r>
         <w:t xml:space="preserve">     </w:t>
       </w:r>
-      <w:bookmarkStart w:id="19" w:name="_Toc103371949"/>
+      <w:bookmarkStart w:id="19" w:name="_Toc103518428"/>
       <w:r>
         <w:t>8</w:t>
       </w:r>
@@ -3237,7 +5460,15 @@
         <w:t>our game</w:t>
       </w:r>
       <w:r>
-        <w:t>. We are looking forward to make our product better by making it more accessible, adding more functions</w:t>
+        <w:t xml:space="preserve">. We are looking forward to </w:t>
+      </w:r>
+      <w:proofErr w:type="gramStart"/>
+      <w:r>
+        <w:t>make</w:t>
+      </w:r>
+      <w:proofErr w:type="gramEnd"/>
+      <w:r>
+        <w:t xml:space="preserve"> our product better by making it more accessible, adding more functions</w:t>
       </w:r>
       <w:r>
         <w:t xml:space="preserve"> </w:t>
@@ -5456,6 +7687,18 @@
     <w:unhideWhenUsed/>
     <w:rsid w:val="000271EF"/>
   </w:style>
+  <w:style w:type="character" w:styleId="UnresolvedMention">
+    <w:name w:val="Unresolved Mention"/>
+    <w:basedOn w:val="DefaultParagraphFont"/>
+    <w:uiPriority w:val="99"/>
+    <w:semiHidden/>
+    <w:unhideWhenUsed/>
+    <w:rsid w:val="00D15D14"/>
+    <w:rPr>
+      <w:color w:val="605E5C"/>
+      <w:shd w:val="clear" w:color="auto" w:fill="E1DFDD"/>
+    </w:rPr>
+  </w:style>
 </w:styles>
 </file>
 

</xml_diff>